<commit_message>
Add aims and goals
</commit_message>
<xml_diff>
--- a/main.docx
+++ b/main.docx
@@ -708,6 +708,261 @@
         <w:rPr>
           <w:b/>
           <w:bCs/>
+          <w:lang w:val="ru-RU"/>
+        </w:rPr>
+      </w:pPr>
+      <w:r>
+        <w:rPr>
+          <w:b/>
+          <w:bCs/>
+          <w:lang w:val="ru-RU"/>
+        </w:rPr>
+        <w:br w:type="page"/>
+      </w:r>
+    </w:p>
+    <w:p>
+      <w:pPr>
+        <w:spacing w:after="0" w:line="276" w:lineRule="auto"/>
+        <w:rPr>
+          <w:rFonts w:ascii="Segoe UI" w:hAnsi="Segoe UI" w:cs="Segoe UI"/>
+          <w:b/>
+          <w:bCs/>
+          <w:sz w:val="32"/>
+          <w:szCs w:val="32"/>
+          <w:lang w:val="ru-RU"/>
+        </w:rPr>
+      </w:pPr>
+      <w:r>
+        <w:rPr>
+          <w:rFonts w:ascii="Segoe UI" w:hAnsi="Segoe UI" w:cs="Segoe UI"/>
+          <w:b/>
+          <w:bCs/>
+          <w:sz w:val="32"/>
+          <w:szCs w:val="32"/>
+          <w:lang w:val="ru-RU"/>
+        </w:rPr>
+        <w:lastRenderedPageBreak/>
+        <w:t>Цели и задачи</w:t>
+      </w:r>
+    </w:p>
+    <w:p>
+      <w:pPr>
+        <w:spacing w:after="0" w:line="276" w:lineRule="auto"/>
+        <w:rPr>
+          <w:rFonts w:ascii="Segoe UI" w:hAnsi="Segoe UI" w:cs="Segoe UI"/>
+          <w:lang w:val="ru-RU"/>
+        </w:rPr>
+      </w:pPr>
+    </w:p>
+    <w:p>
+      <w:pPr>
+        <w:spacing w:after="0" w:line="276" w:lineRule="auto"/>
+        <w:rPr>
+          <w:sz w:val="24"/>
+          <w:szCs w:val="24"/>
+          <w:lang w:val="ru-RU"/>
+        </w:rPr>
+      </w:pPr>
+      <w:r>
+        <w:rPr>
+          <w:sz w:val="24"/>
+          <w:szCs w:val="24"/>
+          <w:lang w:val="ru-RU"/>
+        </w:rPr>
+        <w:t xml:space="preserve">Целью данного </w:t>
+      </w:r>
+      <w:r>
+        <w:rPr>
+          <w:sz w:val="24"/>
+          <w:szCs w:val="24"/>
+          <w:lang w:val="ru-RU"/>
+        </w:rPr>
+        <w:t xml:space="preserve">литературного </w:t>
+      </w:r>
+      <w:r>
+        <w:rPr>
+          <w:sz w:val="24"/>
+          <w:szCs w:val="24"/>
+          <w:lang w:val="ru-RU"/>
+        </w:rPr>
+        <w:t xml:space="preserve">обзора является </w:t>
+      </w:r>
+      <w:r>
+        <w:rPr>
+          <w:sz w:val="24"/>
+          <w:szCs w:val="24"/>
+          <w:lang w:val="ru-RU"/>
+        </w:rPr>
+        <w:t>анализ регуляторных влияний исследованных конформаций эпсилон субъединицы бактериальной АТФ-синтазы на её активность</w:t>
+      </w:r>
+    </w:p>
+    <w:p>
+      <w:pPr>
+        <w:spacing w:after="0" w:line="276" w:lineRule="auto"/>
+        <w:rPr>
+          <w:sz w:val="24"/>
+          <w:szCs w:val="24"/>
+          <w:lang w:val="ru-RU"/>
+        </w:rPr>
+      </w:pPr>
+    </w:p>
+    <w:p>
+      <w:pPr>
+        <w:spacing w:after="0" w:line="276" w:lineRule="auto"/>
+        <w:rPr>
+          <w:sz w:val="24"/>
+          <w:szCs w:val="24"/>
+          <w:lang w:val="ru-RU"/>
+        </w:rPr>
+      </w:pPr>
+      <w:r>
+        <w:rPr>
+          <w:sz w:val="24"/>
+          <w:szCs w:val="24"/>
+          <w:lang w:val="ru-RU"/>
+        </w:rPr>
+        <w:t>В ходе написания литературного обзора решались следующие задачи:</w:t>
+      </w:r>
+    </w:p>
+    <w:p>
+      <w:pPr>
+        <w:pStyle w:val="a3"/>
+        <w:numPr>
+          <w:ilvl w:val="0"/>
+          <w:numId w:val="1"/>
+        </w:numPr>
+        <w:spacing w:after="0" w:line="276" w:lineRule="auto"/>
+        <w:rPr>
+          <w:sz w:val="24"/>
+          <w:szCs w:val="24"/>
+          <w:lang w:val="ru-RU"/>
+        </w:rPr>
+      </w:pPr>
+      <w:r>
+        <w:rPr>
+          <w:sz w:val="24"/>
+          <w:szCs w:val="24"/>
+          <w:lang w:val="ru-RU"/>
+        </w:rPr>
+        <w:t>Проанализировать предложенные в литературе данные о конформационных переходах в субъединице эпсилон</w:t>
+      </w:r>
+    </w:p>
+    <w:p>
+      <w:pPr>
+        <w:pStyle w:val="a3"/>
+        <w:numPr>
+          <w:ilvl w:val="0"/>
+          <w:numId w:val="1"/>
+        </w:numPr>
+        <w:spacing w:after="0" w:line="276" w:lineRule="auto"/>
+        <w:rPr>
+          <w:sz w:val="24"/>
+          <w:szCs w:val="24"/>
+          <w:lang w:val="ru-RU"/>
+        </w:rPr>
+      </w:pPr>
+      <w:r>
+        <w:rPr>
+          <w:sz w:val="24"/>
+          <w:szCs w:val="24"/>
+          <w:lang w:val="ru-RU"/>
+        </w:rPr>
+        <w:t xml:space="preserve">Проанализировать теории, описывающие механизмы конформационных переходов </w:t>
+      </w:r>
+      <w:r>
+        <w:rPr>
+          <w:sz w:val="24"/>
+          <w:szCs w:val="24"/>
+          <w:lang w:val="ru-RU"/>
+        </w:rPr>
+        <w:t>в субъединице эпсилон</w:t>
+      </w:r>
+    </w:p>
+    <w:p>
+      <w:pPr>
+        <w:pStyle w:val="a3"/>
+        <w:numPr>
+          <w:ilvl w:val="0"/>
+          <w:numId w:val="1"/>
+        </w:numPr>
+        <w:spacing w:after="0" w:line="276" w:lineRule="auto"/>
+        <w:rPr>
+          <w:sz w:val="24"/>
+          <w:szCs w:val="24"/>
+          <w:lang w:val="ru-RU"/>
+        </w:rPr>
+      </w:pPr>
+      <w:r>
+        <w:rPr>
+          <w:sz w:val="24"/>
+          <w:szCs w:val="24"/>
+          <w:lang w:val="ru-RU"/>
+        </w:rPr>
+        <w:t xml:space="preserve">Выявить противоречивые факты и не получившие полного объяснения данные о </w:t>
+      </w:r>
+      <w:r>
+        <w:rPr>
+          <w:sz w:val="24"/>
+          <w:szCs w:val="24"/>
+          <w:lang w:val="ru-RU"/>
+        </w:rPr>
+        <w:t>механизм</w:t>
+      </w:r>
+      <w:r>
+        <w:rPr>
+          <w:sz w:val="24"/>
+          <w:szCs w:val="24"/>
+          <w:lang w:val="ru-RU"/>
+        </w:rPr>
+        <w:t>ах</w:t>
+      </w:r>
+      <w:r>
+        <w:rPr>
+          <w:sz w:val="24"/>
+          <w:szCs w:val="24"/>
+          <w:lang w:val="ru-RU"/>
+        </w:rPr>
+        <w:t xml:space="preserve"> конформационных переходов</w:t>
+      </w:r>
+      <w:r>
+        <w:rPr>
+          <w:sz w:val="24"/>
+          <w:szCs w:val="24"/>
+          <w:lang w:val="ru-RU"/>
+        </w:rPr>
+        <w:t>, требующие дальнейшего исследования</w:t>
+      </w:r>
+    </w:p>
+    <w:p>
+      <w:pPr>
+        <w:spacing w:after="0" w:line="276" w:lineRule="auto"/>
+        <w:rPr>
+          <w:b/>
+          <w:bCs/>
+          <w:color w:val="FF0000"/>
+          <w:sz w:val="24"/>
+          <w:szCs w:val="24"/>
+          <w:lang w:val="ru-RU"/>
+        </w:rPr>
+      </w:pPr>
+      <w:r>
+        <w:rPr>
+          <w:b/>
+          <w:bCs/>
+          <w:color w:val="FF0000"/>
+          <w:sz w:val="24"/>
+          <w:szCs w:val="24"/>
+          <w:lang w:val="ru-RU"/>
+        </w:rPr>
+        <w:t>ПЕРЕФОРМУЛИРОВАТЬ</w:t>
+      </w:r>
+    </w:p>
+    <w:p>
+      <w:pPr>
+        <w:spacing w:after="0" w:line="276" w:lineRule="auto"/>
+        <w:rPr>
+          <w:sz w:val="24"/>
+          <w:szCs w:val="24"/>
           <w:lang w:val="ru-RU"/>
         </w:rPr>
       </w:pPr>
@@ -720,6 +975,103 @@
     </w:sectPr>
   </w:body>
 </w:document>
+</file>
+
+<file path=word/numbering.xml><?xml version="1.0" encoding="utf-8"?>
+<w:numbering xmlns:wpc="http://schemas.microsoft.com/office/word/2010/wordprocessingCanvas" xmlns:cx="http://schemas.microsoft.com/office/drawing/2014/chartex" xmlns:cx1="http://schemas.microsoft.com/office/drawing/2015/9/8/chartex" xmlns:cx2="http://schemas.microsoft.com/office/drawing/2015/10/21/chartex" xmlns:cx3="http://schemas.microsoft.com/office/drawing/2016/5/9/chartex" xmlns:cx4="http://schemas.microsoft.com/office/drawing/2016/5/10/chartex" xmlns:cx5="http://schemas.microsoft.com/office/drawing/2016/5/11/chartex" xmlns:cx6="http://schemas.microsoft.com/office/drawing/2016/5/12/chartex" xmlns:cx7="http://schemas.microsoft.com/office/drawing/2016/5/13/chartex" xmlns:cx8="http://schemas.microsoft.com/office/drawing/2016/5/14/chartex" xmlns:mc="http://schemas.openxmlformats.org/markup-compatibility/2006" xmlns:aink="http://schemas.microsoft.com/office/drawing/2016/ink" xmlns:am3d="http://schemas.microsoft.com/office/drawing/2017/model3d" xmlns:o="urn:schemas-microsoft-com:office:office" xmlns:r="http://schemas.openxmlformats.org/officeDocument/2006/relationships" xmlns:m="http://schemas.openxmlformats.org/officeDocument/2006/math" xmlns:v="urn:schemas-microsoft-com:vml" xmlns:wp14="http://schemas.microsoft.com/office/word/2010/wordprocessingDrawing" xmlns:wp="http://schemas.openxmlformats.org/drawingml/2006/wordprocessingDrawing" xmlns:w10="urn:schemas-microsoft-com:office:word" xmlns:w="http://schemas.openxmlformats.org/wordprocessingml/2006/main" xmlns:w14="http://schemas.microsoft.com/office/word/2010/wordml" xmlns:w15="http://schemas.microsoft.com/office/word/2012/wordml" xmlns:w16cex="http://schemas.microsoft.com/office/word/2018/wordml/cex" xmlns:w16cid="http://schemas.microsoft.com/office/word/2016/wordml/cid" xmlns:w16="http://schemas.microsoft.com/office/word/2018/wordml" xmlns:w16sdtdh="http://schemas.microsoft.com/office/word/2020/wordml/sdtdatahash" xmlns:w16se="http://schemas.microsoft.com/office/word/2015/wordml/symex" xmlns:wpg="http://schemas.microsoft.com/office/word/2010/wordprocessingGroup" xmlns:wpi="http://schemas.microsoft.com/office/word/2010/wordprocessingInk" xmlns:wne="http://schemas.microsoft.com/office/word/2006/wordml" xmlns:wps="http://schemas.microsoft.com/office/word/2010/wordprocessingShape" mc:Ignorable="w14 w15 w16se w16cid w16 w16cex w16sdtdh wp14">
+  <w:abstractNum w:abstractNumId="0" w15:restartNumberingAfterBreak="0">
+    <w:nsid w:val="67DA510C"/>
+    <w:multiLevelType w:val="hybridMultilevel"/>
+    <w:tmpl w:val="4EA4684C"/>
+    <w:lvl w:ilvl="0" w:tplc="0409000F">
+      <w:start w:val="1"/>
+      <w:numFmt w:val="decimal"/>
+      <w:lvlText w:val="%1."/>
+      <w:lvlJc w:val="left"/>
+      <w:pPr>
+        <w:ind w:left="720" w:hanging="360"/>
+      </w:pPr>
+      <w:rPr>
+        <w:rFonts w:hint="default"/>
+      </w:rPr>
+    </w:lvl>
+    <w:lvl w:ilvl="1" w:tplc="04090019" w:tentative="1">
+      <w:start w:val="1"/>
+      <w:numFmt w:val="lowerLetter"/>
+      <w:lvlText w:val="%2."/>
+      <w:lvlJc w:val="left"/>
+      <w:pPr>
+        <w:ind w:left="1440" w:hanging="360"/>
+      </w:pPr>
+    </w:lvl>
+    <w:lvl w:ilvl="2" w:tplc="0409001B" w:tentative="1">
+      <w:start w:val="1"/>
+      <w:numFmt w:val="lowerRoman"/>
+      <w:lvlText w:val="%3."/>
+      <w:lvlJc w:val="right"/>
+      <w:pPr>
+        <w:ind w:left="2160" w:hanging="180"/>
+      </w:pPr>
+    </w:lvl>
+    <w:lvl w:ilvl="3" w:tplc="0409000F" w:tentative="1">
+      <w:start w:val="1"/>
+      <w:numFmt w:val="decimal"/>
+      <w:lvlText w:val="%4."/>
+      <w:lvlJc w:val="left"/>
+      <w:pPr>
+        <w:ind w:left="2880" w:hanging="360"/>
+      </w:pPr>
+    </w:lvl>
+    <w:lvl w:ilvl="4" w:tplc="04090019" w:tentative="1">
+      <w:start w:val="1"/>
+      <w:numFmt w:val="lowerLetter"/>
+      <w:lvlText w:val="%5."/>
+      <w:lvlJc w:val="left"/>
+      <w:pPr>
+        <w:ind w:left="3600" w:hanging="360"/>
+      </w:pPr>
+    </w:lvl>
+    <w:lvl w:ilvl="5" w:tplc="0409001B" w:tentative="1">
+      <w:start w:val="1"/>
+      <w:numFmt w:val="lowerRoman"/>
+      <w:lvlText w:val="%6."/>
+      <w:lvlJc w:val="right"/>
+      <w:pPr>
+        <w:ind w:left="4320" w:hanging="180"/>
+      </w:pPr>
+    </w:lvl>
+    <w:lvl w:ilvl="6" w:tplc="0409000F" w:tentative="1">
+      <w:start w:val="1"/>
+      <w:numFmt w:val="decimal"/>
+      <w:lvlText w:val="%7."/>
+      <w:lvlJc w:val="left"/>
+      <w:pPr>
+        <w:ind w:left="5040" w:hanging="360"/>
+      </w:pPr>
+    </w:lvl>
+    <w:lvl w:ilvl="7" w:tplc="04090019" w:tentative="1">
+      <w:start w:val="1"/>
+      <w:numFmt w:val="lowerLetter"/>
+      <w:lvlText w:val="%8."/>
+      <w:lvlJc w:val="left"/>
+      <w:pPr>
+        <w:ind w:left="5760" w:hanging="360"/>
+      </w:pPr>
+    </w:lvl>
+    <w:lvl w:ilvl="8" w:tplc="0409001B" w:tentative="1">
+      <w:start w:val="1"/>
+      <w:numFmt w:val="lowerRoman"/>
+      <w:lvlText w:val="%9."/>
+      <w:lvlJc w:val="right"/>
+      <w:pPr>
+        <w:ind w:left="6480" w:hanging="180"/>
+      </w:pPr>
+    </w:lvl>
+  </w:abstractNum>
+  <w:num w:numId="1">
+    <w:abstractNumId w:val="0"/>
+  </w:num>
+</w:numbering>
 </file>
 
 <file path=word/styles.xml><?xml version="1.0" encoding="utf-8"?>
@@ -1149,6 +1501,17 @@
     <w:semiHidden/>
     <w:unhideWhenUsed/>
   </w:style>
+  <w:style w:type="paragraph" w:styleId="a3">
+    <w:name w:val="List Paragraph"/>
+    <w:basedOn w:val="a"/>
+    <w:uiPriority w:val="34"/>
+    <w:qFormat/>
+    <w:rsid w:val="00E145F7"/>
+    <w:pPr>
+      <w:ind w:left="720"/>
+      <w:contextualSpacing/>
+    </w:pPr>
+  </w:style>
 </w:styles>
 </file>
 

</xml_diff>

<commit_message>
Add variaty in ATP-synthases
</commit_message>
<xml_diff>
--- a/main.docx
+++ b/main.docx
@@ -128,23 +128,13 @@
           <w:lang w:val="ru-RU"/>
         </w:rPr>
       </w:pPr>
-      <w:proofErr w:type="spellStart"/>
       <w:r>
         <w:rPr>
           <w:sz w:val="36"/>
           <w:szCs w:val="36"/>
           <w:lang w:val="ru-RU"/>
         </w:rPr>
-        <w:t>Фенюк</w:t>
-      </w:r>
-      <w:proofErr w:type="spellEnd"/>
-      <w:r>
-        <w:rPr>
-          <w:sz w:val="36"/>
-          <w:szCs w:val="36"/>
-          <w:lang w:val="ru-RU"/>
-        </w:rPr>
-        <w:t xml:space="preserve"> Борис Александрович</w:t>
+        <w:t>Фенюк Борис Александрович</w:t>
       </w:r>
     </w:p>
     <w:bookmarkEnd w:id="0"/>
@@ -1014,6 +1004,821 @@
           <w:szCs w:val="28"/>
           <w:lang w:val="ru-RU"/>
         </w:rPr>
+        <w:t>Разнообразие АТФ синтаз</w:t>
+      </w:r>
+    </w:p>
+    <w:p>
+      <w:pPr>
+        <w:spacing w:after="0" w:line="276" w:lineRule="auto"/>
+        <w:rPr>
+          <w:sz w:val="24"/>
+          <w:szCs w:val="24"/>
+          <w:lang w:val="ru-RU"/>
+        </w:rPr>
+      </w:pPr>
+    </w:p>
+    <w:p>
+      <w:pPr>
+        <w:spacing w:after="0" w:line="276" w:lineRule="auto"/>
+        <w:rPr>
+          <w:sz w:val="24"/>
+          <w:szCs w:val="24"/>
+          <w:lang w:val="ru-RU"/>
+        </w:rPr>
+      </w:pPr>
+      <w:r>
+        <w:rPr>
+          <w:sz w:val="24"/>
+          <w:szCs w:val="24"/>
+          <w:lang w:val="ru-RU"/>
+        </w:rPr>
+        <w:t xml:space="preserve">АТФ синтаза – это одна из систем клетки, ответственна за взаимопревращение двух основных энергетических валют: АТФ и </w:t>
+      </w:r>
+      <w:r>
+        <w:rPr>
+          <w:sz w:val="24"/>
+          <w:szCs w:val="24"/>
+          <w:lang w:val="ru-RU"/>
+        </w:rPr>
+        <w:t xml:space="preserve">трансмембранной </w:t>
+      </w:r>
+      <w:r>
+        <w:rPr>
+          <w:sz w:val="24"/>
+          <w:szCs w:val="24"/>
+          <w:lang w:val="ru-RU"/>
+        </w:rPr>
+        <w:t xml:space="preserve">разности электрохимического потенциала. Этот фермент катализирует обратное фосфорилирование АДФ неорганическим фосфатом с использованием энергии разности электрохимического потенциала с разных сторон мембраны </w:t>
+      </w:r>
+      <w:r>
+        <w:rPr>
+          <w:i/>
+          <w:iCs/>
+          <w:sz w:val="24"/>
+          <w:szCs w:val="24"/>
+          <w:lang w:val="ru-RU"/>
+        </w:rPr>
+        <w:t>[</w:t>
+      </w:r>
+      <w:r>
+        <w:rPr>
+          <w:i/>
+          <w:iCs/>
+          <w:sz w:val="24"/>
+          <w:szCs w:val="24"/>
+          <w:lang w:val="ru-RU"/>
+        </w:rPr>
+        <w:t>1</w:t>
+      </w:r>
+      <w:r>
+        <w:rPr>
+          <w:i/>
+          <w:iCs/>
+          <w:sz w:val="24"/>
+          <w:szCs w:val="24"/>
+          <w:lang w:val="ru-RU"/>
+        </w:rPr>
+        <w:t>]</w:t>
+      </w:r>
+      <w:r>
+        <w:rPr>
+          <w:i/>
+          <w:iCs/>
+          <w:sz w:val="24"/>
+          <w:szCs w:val="24"/>
+          <w:lang w:val="ru-RU"/>
+        </w:rPr>
+        <w:t>.</w:t>
+      </w:r>
+      <w:r>
+        <w:rPr>
+          <w:sz w:val="24"/>
+          <w:szCs w:val="24"/>
+          <w:lang w:val="ru-RU"/>
+        </w:rPr>
+        <w:t xml:space="preserve"> Иногда этот фермент может катализировать и обратную реакцию, при этом оба вида превращений могут осуществляться одним и тем же белковым комплексом, а направление реакции зависит от физиологических условий в клетке </w:t>
+      </w:r>
+      <w:r>
+        <w:rPr>
+          <w:i/>
+          <w:iCs/>
+          <w:sz w:val="24"/>
+          <w:szCs w:val="24"/>
+          <w:lang w:val="ru-RU"/>
+        </w:rPr>
+        <w:t>[</w:t>
+      </w:r>
+      <w:r>
+        <w:rPr>
+          <w:i/>
+          <w:iCs/>
+          <w:sz w:val="24"/>
+          <w:szCs w:val="24"/>
+          <w:lang w:val="ru-RU"/>
+        </w:rPr>
+        <w:t>2</w:t>
+      </w:r>
+      <w:r>
+        <w:rPr>
+          <w:i/>
+          <w:iCs/>
+          <w:sz w:val="24"/>
+          <w:szCs w:val="24"/>
+          <w:lang w:val="ru-RU"/>
+        </w:rPr>
+        <w:t>]</w:t>
+      </w:r>
+      <w:r>
+        <w:rPr>
+          <w:sz w:val="24"/>
+          <w:szCs w:val="24"/>
+          <w:lang w:val="ru-RU"/>
+        </w:rPr>
+        <w:t xml:space="preserve">. </w:t>
+      </w:r>
+    </w:p>
+    <w:p>
+      <w:pPr>
+        <w:spacing w:after="0" w:line="276" w:lineRule="auto"/>
+        <w:rPr>
+          <w:sz w:val="24"/>
+          <w:szCs w:val="24"/>
+          <w:lang w:val="ru-RU"/>
+        </w:rPr>
+      </w:pPr>
+    </w:p>
+    <w:p>
+      <w:pPr>
+        <w:spacing w:after="0" w:line="276" w:lineRule="auto"/>
+        <w:rPr>
+          <w:sz w:val="24"/>
+          <w:szCs w:val="24"/>
+          <w:lang w:val="ru-RU"/>
+        </w:rPr>
+      </w:pPr>
+      <w:r>
+        <w:rPr>
+          <w:sz w:val="24"/>
+          <w:szCs w:val="24"/>
+          <w:lang w:val="ru-RU"/>
+        </w:rPr>
+        <w:t xml:space="preserve">АТФ синтазы делятся на несколько типов: </w:t>
+      </w:r>
+      <w:r>
+        <w:rPr>
+          <w:sz w:val="24"/>
+          <w:szCs w:val="24"/>
+        </w:rPr>
+        <w:t>F</w:t>
+      </w:r>
+      <w:r>
+        <w:rPr>
+          <w:sz w:val="24"/>
+          <w:szCs w:val="24"/>
+          <w:lang w:val="ru-RU"/>
+        </w:rPr>
+        <w:t xml:space="preserve">-, </w:t>
+      </w:r>
+      <w:r>
+        <w:rPr>
+          <w:sz w:val="24"/>
+          <w:szCs w:val="24"/>
+        </w:rPr>
+        <w:t>V</w:t>
+      </w:r>
+      <w:r>
+        <w:rPr>
+          <w:sz w:val="24"/>
+          <w:szCs w:val="24"/>
+          <w:lang w:val="ru-RU"/>
+        </w:rPr>
+        <w:t xml:space="preserve">- </w:t>
+      </w:r>
+      <w:r>
+        <w:rPr>
+          <w:sz w:val="24"/>
+          <w:szCs w:val="24"/>
+          <w:lang w:val="ru-RU"/>
+        </w:rPr>
+        <w:t xml:space="preserve">и </w:t>
+      </w:r>
+      <w:r>
+        <w:rPr>
+          <w:sz w:val="24"/>
+          <w:szCs w:val="24"/>
+        </w:rPr>
+        <w:t>A</w:t>
+      </w:r>
+      <w:r>
+        <w:rPr>
+          <w:sz w:val="24"/>
+          <w:szCs w:val="24"/>
+          <w:lang w:val="ru-RU"/>
+        </w:rPr>
+        <w:t>-</w:t>
+      </w:r>
+      <w:r>
+        <w:rPr>
+          <w:sz w:val="24"/>
+          <w:szCs w:val="24"/>
+          <w:lang w:val="ru-RU"/>
+        </w:rPr>
+        <w:t xml:space="preserve">АТФ-синтазы. Все АТФ-синтазы имеют высокую структурную гомологию и гомологию последовательностей </w:t>
+      </w:r>
+      <w:r>
+        <w:rPr>
+          <w:i/>
+          <w:iCs/>
+          <w:sz w:val="24"/>
+          <w:szCs w:val="24"/>
+          <w:lang w:val="ru-RU"/>
+        </w:rPr>
+        <w:t>[ссылка?]</w:t>
+      </w:r>
+      <w:r>
+        <w:rPr>
+          <w:sz w:val="24"/>
+          <w:szCs w:val="24"/>
+          <w:lang w:val="ru-RU"/>
+        </w:rPr>
+        <w:t xml:space="preserve">, что </w:t>
+      </w:r>
+      <w:r>
+        <w:rPr>
+          <w:sz w:val="24"/>
+          <w:szCs w:val="24"/>
+          <w:lang w:val="ru-RU"/>
+        </w:rPr>
+        <w:t>позволяет с большой долей вероятности утверждать</w:t>
+      </w:r>
+      <w:r>
+        <w:rPr>
+          <w:sz w:val="24"/>
+          <w:szCs w:val="24"/>
+          <w:lang w:val="ru-RU"/>
+        </w:rPr>
+        <w:t xml:space="preserve">, что они </w:t>
+      </w:r>
+      <w:r>
+        <w:rPr>
+          <w:sz w:val="24"/>
+          <w:szCs w:val="24"/>
+          <w:lang w:val="ru-RU"/>
+        </w:rPr>
+        <w:t>имеют общее происхождение</w:t>
+      </w:r>
+      <w:r>
+        <w:rPr>
+          <w:sz w:val="24"/>
+          <w:szCs w:val="24"/>
+          <w:lang w:val="ru-RU"/>
+        </w:rPr>
+        <w:t xml:space="preserve"> [3] </w:t>
+      </w:r>
+      <w:r>
+        <w:rPr>
+          <w:sz w:val="24"/>
+          <w:szCs w:val="24"/>
+          <w:lang w:val="ru-RU"/>
+        </w:rPr>
+        <w:t xml:space="preserve">от общего предка эу- и прокариот </w:t>
+      </w:r>
+      <w:r>
+        <w:rPr>
+          <w:sz w:val="24"/>
+          <w:szCs w:val="24"/>
+          <w:lang w:val="ru-RU"/>
+        </w:rPr>
+        <w:t>[4]</w:t>
+      </w:r>
+      <w:r>
+        <w:rPr>
+          <w:sz w:val="24"/>
+          <w:szCs w:val="24"/>
+          <w:lang w:val="ru-RU"/>
+        </w:rPr>
+        <w:t>,</w:t>
+      </w:r>
+      <w:r>
+        <w:rPr>
+          <w:sz w:val="24"/>
+          <w:szCs w:val="24"/>
+          <w:lang w:val="ru-RU"/>
+        </w:rPr>
+        <w:t xml:space="preserve"> </w:t>
+      </w:r>
+      <w:r>
+        <w:rPr>
+          <w:sz w:val="24"/>
+          <w:szCs w:val="24"/>
+          <w:lang w:val="ru-RU"/>
+        </w:rPr>
+        <w:t>обладавшего всеми базовыми структурами для синтеза АТФ и ионного транспорта.</w:t>
+      </w:r>
+    </w:p>
+    <w:p>
+      <w:pPr>
+        <w:spacing w:after="0" w:line="276" w:lineRule="auto"/>
+        <w:rPr>
+          <w:sz w:val="24"/>
+          <w:szCs w:val="24"/>
+          <w:lang w:val="ru-RU"/>
+        </w:rPr>
+      </w:pPr>
+    </w:p>
+    <w:p>
+      <w:pPr>
+        <w:pStyle w:val="a3"/>
+        <w:numPr>
+          <w:ilvl w:val="0"/>
+          <w:numId w:val="2"/>
+        </w:numPr>
+        <w:spacing w:after="0" w:line="276" w:lineRule="auto"/>
+        <w:rPr>
+          <w:sz w:val="24"/>
+          <w:szCs w:val="24"/>
+          <w:lang w:val="ru-RU"/>
+        </w:rPr>
+      </w:pPr>
+      <w:r>
+        <w:rPr>
+          <w:sz w:val="24"/>
+          <w:szCs w:val="24"/>
+          <w:lang w:val="ru-RU"/>
+        </w:rPr>
+        <w:t xml:space="preserve">АТФ-синтазы </w:t>
+      </w:r>
+      <w:r>
+        <w:rPr>
+          <w:sz w:val="24"/>
+          <w:szCs w:val="24"/>
+        </w:rPr>
+        <w:t>F</w:t>
+      </w:r>
+      <w:r>
+        <w:rPr>
+          <w:sz w:val="24"/>
+          <w:szCs w:val="24"/>
+          <w:lang w:val="ru-RU"/>
+        </w:rPr>
+        <w:t xml:space="preserve">-типа от разных организмов (например, бактерий и хлоропластов) демонстрируют </w:t>
+      </w:r>
+      <w:r>
+        <w:rPr>
+          <w:sz w:val="24"/>
+          <w:szCs w:val="24"/>
+          <w:lang w:val="ru-RU"/>
+        </w:rPr>
+        <w:t>общее</w:t>
+      </w:r>
+      <w:r>
+        <w:rPr>
+          <w:sz w:val="24"/>
+          <w:szCs w:val="24"/>
+          <w:lang w:val="ru-RU"/>
+        </w:rPr>
+        <w:t xml:space="preserve"> структурн</w:t>
+      </w:r>
+      <w:r>
+        <w:rPr>
+          <w:sz w:val="24"/>
+          <w:szCs w:val="24"/>
+          <w:lang w:val="ru-RU"/>
+        </w:rPr>
+        <w:t>о</w:t>
+      </w:r>
+      <w:r>
+        <w:rPr>
+          <w:sz w:val="24"/>
+          <w:szCs w:val="24"/>
+          <w:lang w:val="ru-RU"/>
+        </w:rPr>
+        <w:t xml:space="preserve">е </w:t>
+      </w:r>
+      <w:r>
+        <w:rPr>
+          <w:sz w:val="24"/>
+          <w:szCs w:val="24"/>
+          <w:lang w:val="ru-RU"/>
+        </w:rPr>
+        <w:t>сходство</w:t>
+      </w:r>
+      <w:r>
+        <w:rPr>
+          <w:sz w:val="24"/>
+          <w:szCs w:val="24"/>
+          <w:lang w:val="ru-RU"/>
+        </w:rPr>
+        <w:t xml:space="preserve"> [5]</w:t>
+      </w:r>
+      <w:r>
+        <w:rPr>
+          <w:sz w:val="24"/>
+          <w:szCs w:val="24"/>
+          <w:lang w:val="ru-RU"/>
+        </w:rPr>
+        <w:t xml:space="preserve">, сохраняя консервативную </w:t>
+      </w:r>
+      <w:r>
+        <w:rPr>
+          <w:sz w:val="24"/>
+          <w:szCs w:val="24"/>
+          <w:lang w:val="ru-RU"/>
+        </w:rPr>
+        <w:t>структуру</w:t>
+      </w:r>
+      <w:r>
+        <w:rPr>
+          <w:sz w:val="24"/>
+          <w:szCs w:val="24"/>
+          <w:lang w:val="ru-RU"/>
+        </w:rPr>
+        <w:t xml:space="preserve"> </w:t>
+      </w:r>
+      <w:r>
+        <w:rPr>
+          <w:sz w:val="24"/>
+          <w:szCs w:val="24"/>
+          <w:lang w:val="ru-RU"/>
+        </w:rPr>
+        <w:t xml:space="preserve">каталитических </w:t>
+      </w:r>
+      <w:r>
+        <w:rPr>
+          <w:sz w:val="24"/>
+          <w:szCs w:val="24"/>
+          <w:lang w:val="ru-RU"/>
+        </w:rPr>
+        <w:t>субъединиц</w:t>
+      </w:r>
+      <w:r>
+        <w:rPr>
+          <w:sz w:val="24"/>
+          <w:szCs w:val="24"/>
+          <w:lang w:val="ru-RU"/>
+        </w:rPr>
+        <w:t xml:space="preserve"> [6</w:t>
+      </w:r>
+      <w:r>
+        <w:rPr>
+          <w:sz w:val="24"/>
+          <w:szCs w:val="24"/>
+          <w:lang w:val="ru-RU"/>
+        </w:rPr>
+        <w:t>]</w:t>
+      </w:r>
+      <w:r>
+        <w:rPr>
+          <w:sz w:val="24"/>
+          <w:szCs w:val="24"/>
+          <w:lang w:val="ru-RU"/>
+        </w:rPr>
+        <w:t>. Митохондриальные АТФ-синтазы</w:t>
+      </w:r>
+      <w:r>
+        <w:rPr>
+          <w:sz w:val="24"/>
+          <w:szCs w:val="24"/>
+          <w:lang w:val="ru-RU"/>
+        </w:rPr>
+        <w:t xml:space="preserve"> </w:t>
+      </w:r>
+      <w:r>
+        <w:rPr>
+          <w:sz w:val="24"/>
+          <w:szCs w:val="24"/>
+        </w:rPr>
+        <w:t>F</w:t>
+      </w:r>
+      <w:r>
+        <w:rPr>
+          <w:sz w:val="24"/>
+          <w:szCs w:val="24"/>
+          <w:lang w:val="ru-RU"/>
+        </w:rPr>
+        <w:t xml:space="preserve">-типа, однако, </w:t>
+      </w:r>
+      <w:r>
+        <w:rPr>
+          <w:sz w:val="24"/>
+          <w:szCs w:val="24"/>
+          <w:lang w:val="ru-RU"/>
+        </w:rPr>
+        <w:t xml:space="preserve">устроены более сложно и </w:t>
+      </w:r>
+      <w:r>
+        <w:rPr>
+          <w:sz w:val="24"/>
+          <w:szCs w:val="24"/>
+          <w:lang w:val="ru-RU"/>
+        </w:rPr>
+        <w:t xml:space="preserve">включают в себя дополнительную </w:t>
+      </w:r>
+      <w:r>
+        <w:rPr>
+          <w:sz w:val="24"/>
+          <w:szCs w:val="24"/>
+          <w:lang w:val="ru-RU"/>
+        </w:rPr>
+        <w:t>эпсилон-</w:t>
+      </w:r>
+      <w:r>
+        <w:rPr>
+          <w:sz w:val="24"/>
+          <w:szCs w:val="24"/>
+          <w:lang w:val="ru-RU"/>
+        </w:rPr>
+        <w:t>субъединицу в своем центральном стержне</w:t>
+      </w:r>
+      <w:r>
+        <w:rPr>
+          <w:sz w:val="24"/>
+          <w:szCs w:val="24"/>
+          <w:lang w:val="ru-RU"/>
+        </w:rPr>
+        <w:t xml:space="preserve"> [7]</w:t>
+      </w:r>
+      <w:r>
+        <w:rPr>
+          <w:sz w:val="24"/>
+          <w:szCs w:val="24"/>
+          <w:lang w:val="ru-RU"/>
+        </w:rPr>
+        <w:t>.</w:t>
+      </w:r>
+    </w:p>
+    <w:p>
+      <w:pPr>
+        <w:pStyle w:val="a3"/>
+        <w:numPr>
+          <w:ilvl w:val="0"/>
+          <w:numId w:val="2"/>
+        </w:numPr>
+        <w:spacing w:after="0" w:line="276" w:lineRule="auto"/>
+        <w:rPr>
+          <w:sz w:val="24"/>
+          <w:szCs w:val="24"/>
+          <w:lang w:val="ru-RU"/>
+        </w:rPr>
+      </w:pPr>
+      <w:r>
+        <w:rPr>
+          <w:sz w:val="24"/>
+          <w:szCs w:val="24"/>
+          <w:lang w:val="ru-RU"/>
+        </w:rPr>
+        <w:t xml:space="preserve">АТФ-синтазы </w:t>
+      </w:r>
+      <w:r>
+        <w:rPr>
+          <w:sz w:val="24"/>
+          <w:szCs w:val="24"/>
+        </w:rPr>
+        <w:t>V</w:t>
+      </w:r>
+      <w:r>
+        <w:rPr>
+          <w:sz w:val="24"/>
+          <w:szCs w:val="24"/>
+          <w:lang w:val="ru-RU"/>
+        </w:rPr>
+        <w:t xml:space="preserve">-типа значительно отличаются по структуре от ферментов </w:t>
+      </w:r>
+      <w:r>
+        <w:rPr>
+          <w:sz w:val="24"/>
+          <w:szCs w:val="24"/>
+        </w:rPr>
+        <w:t>F</w:t>
+      </w:r>
+      <w:r>
+        <w:rPr>
+          <w:sz w:val="24"/>
+          <w:szCs w:val="24"/>
+          <w:lang w:val="ru-RU"/>
+        </w:rPr>
+        <w:t xml:space="preserve">-типа. Они имеют три периферических стебля, каждый из которых состоит из двух субъединиц (е и </w:t>
+      </w:r>
+      <w:r>
+        <w:rPr>
+          <w:sz w:val="24"/>
+          <w:szCs w:val="24"/>
+        </w:rPr>
+        <w:t>g</w:t>
+      </w:r>
+      <w:r>
+        <w:rPr>
+          <w:sz w:val="24"/>
+          <w:szCs w:val="24"/>
+          <w:lang w:val="ru-RU"/>
+        </w:rPr>
+        <w:t>), и расположены в эукариотических клетка</w:t>
+      </w:r>
+      <w:r>
+        <w:rPr>
+          <w:sz w:val="24"/>
+          <w:szCs w:val="24"/>
+          <w:lang w:val="ru-RU"/>
+        </w:rPr>
+        <w:t>х</w:t>
+      </w:r>
+      <w:r>
+        <w:rPr>
+          <w:sz w:val="24"/>
+          <w:szCs w:val="24"/>
+          <w:lang w:val="ru-RU"/>
+        </w:rPr>
+        <w:t xml:space="preserve">. Эти структурные отличия задают специфику их работы: АТФ-синтазы </w:t>
+      </w:r>
+      <w:r>
+        <w:rPr>
+          <w:sz w:val="24"/>
+          <w:szCs w:val="24"/>
+        </w:rPr>
+        <w:t>V</w:t>
+      </w:r>
+      <w:r>
+        <w:rPr>
+          <w:sz w:val="24"/>
+          <w:szCs w:val="24"/>
+          <w:lang w:val="ru-RU"/>
+        </w:rPr>
+        <w:t>-типа преимущественно функционируют как протонные помпы, а не как катализаторы АТФ-синтазной реакции</w:t>
+      </w:r>
+      <w:r>
+        <w:rPr>
+          <w:sz w:val="24"/>
+          <w:szCs w:val="24"/>
+          <w:lang w:val="ru-RU"/>
+        </w:rPr>
+        <w:t xml:space="preserve"> </w:t>
+      </w:r>
+      <w:r>
+        <w:rPr>
+          <w:sz w:val="24"/>
+          <w:szCs w:val="24"/>
+          <w:lang w:val="ru-RU"/>
+        </w:rPr>
+        <w:t>[8]</w:t>
+      </w:r>
+      <w:r>
+        <w:rPr>
+          <w:sz w:val="24"/>
+          <w:szCs w:val="24"/>
+          <w:lang w:val="ru-RU"/>
+        </w:rPr>
+        <w:t>.</w:t>
+      </w:r>
+    </w:p>
+    <w:p>
+      <w:pPr>
+        <w:pStyle w:val="a3"/>
+        <w:numPr>
+          <w:ilvl w:val="0"/>
+          <w:numId w:val="2"/>
+        </w:numPr>
+        <w:spacing w:after="0" w:line="276" w:lineRule="auto"/>
+        <w:rPr>
+          <w:sz w:val="24"/>
+          <w:szCs w:val="24"/>
+          <w:lang w:val="ru-RU"/>
+        </w:rPr>
+      </w:pPr>
+      <w:r>
+        <w:rPr>
+          <w:sz w:val="24"/>
+          <w:szCs w:val="24"/>
+          <w:lang w:val="ru-RU"/>
+        </w:rPr>
+        <w:t xml:space="preserve">А-тип АТФ-синтазы имеют функциональное сходство с ферментами </w:t>
+      </w:r>
+      <w:r>
+        <w:rPr>
+          <w:sz w:val="24"/>
+          <w:szCs w:val="24"/>
+        </w:rPr>
+        <w:t>F</w:t>
+      </w:r>
+      <w:r>
+        <w:rPr>
+          <w:sz w:val="24"/>
+          <w:szCs w:val="24"/>
+          <w:lang w:val="ru-RU"/>
+        </w:rPr>
+        <w:t>-типа. В основном они встречаются у архей и некоторых бактерий. Они имеют два периферических стержня и один центральный стержень, который соединяется с альфа-бета тримером</w:t>
+      </w:r>
+      <w:r>
+        <w:rPr>
+          <w:sz w:val="24"/>
+          <w:szCs w:val="24"/>
+          <w:lang w:val="ru-RU"/>
+        </w:rPr>
+        <w:t xml:space="preserve"> [9]</w:t>
+      </w:r>
+      <w:r>
+        <w:rPr>
+          <w:sz w:val="24"/>
+          <w:szCs w:val="24"/>
+          <w:lang w:val="ru-RU"/>
+        </w:rPr>
+        <w:t xml:space="preserve">. Считается, что структурные компоненты ферментов типа А эволюционировали из предковых форм, общих с АТФ-синтазами типа </w:t>
+      </w:r>
+      <w:r>
+        <w:rPr>
+          <w:sz w:val="24"/>
+          <w:szCs w:val="24"/>
+        </w:rPr>
+        <w:t>V</w:t>
+      </w:r>
+      <w:r>
+        <w:rPr>
+          <w:sz w:val="24"/>
+          <w:szCs w:val="24"/>
+          <w:lang w:val="ru-RU"/>
+        </w:rPr>
+        <w:t xml:space="preserve"> [10]</w:t>
+      </w:r>
+      <w:r>
+        <w:rPr>
+          <w:sz w:val="24"/>
+          <w:szCs w:val="24"/>
+          <w:lang w:val="ru-RU"/>
+        </w:rPr>
+        <w:t>.</w:t>
+      </w:r>
+    </w:p>
+    <w:p>
+      <w:pPr>
+        <w:spacing w:after="0" w:line="276" w:lineRule="auto"/>
+        <w:rPr>
+          <w:sz w:val="24"/>
+          <w:szCs w:val="24"/>
+          <w:lang w:val="ru-RU"/>
+        </w:rPr>
+      </w:pPr>
+    </w:p>
+    <w:p>
+      <w:pPr>
+        <w:spacing w:after="0" w:line="276" w:lineRule="auto"/>
+        <w:rPr>
+          <w:sz w:val="24"/>
+          <w:szCs w:val="24"/>
+          <w:lang w:val="ru-RU"/>
+        </w:rPr>
+      </w:pPr>
+      <w:r>
+        <w:rPr>
+          <w:sz w:val="24"/>
+          <w:szCs w:val="24"/>
+          <w:lang w:val="ru-RU"/>
+        </w:rPr>
+        <w:t xml:space="preserve">В данном обзоре будут рассмотрены эпсилон субъединицы прокариотических АТФ-синтаз </w:t>
+      </w:r>
+      <w:r>
+        <w:rPr>
+          <w:sz w:val="24"/>
+          <w:szCs w:val="24"/>
+        </w:rPr>
+        <w:t>F</w:t>
+      </w:r>
+      <w:r>
+        <w:rPr>
+          <w:sz w:val="24"/>
+          <w:szCs w:val="24"/>
+          <w:lang w:val="ru-RU"/>
+        </w:rPr>
+        <w:t>-типа.</w:t>
+      </w:r>
+    </w:p>
+    <w:p>
+      <w:pPr>
+        <w:spacing w:after="0" w:line="276" w:lineRule="auto"/>
+        <w:rPr>
+          <w:sz w:val="24"/>
+          <w:szCs w:val="24"/>
+          <w:lang w:val="ru-RU"/>
+        </w:rPr>
+      </w:pPr>
+    </w:p>
+    <w:p>
+      <w:pPr>
+        <w:spacing w:after="0" w:line="276" w:lineRule="auto"/>
+        <w:rPr>
+          <w:b/>
+          <w:bCs/>
+          <w:sz w:val="28"/>
+          <w:szCs w:val="28"/>
+          <w:lang w:val="ru-RU"/>
+        </w:rPr>
+      </w:pPr>
+      <w:r>
+        <w:rPr>
+          <w:b/>
+          <w:bCs/>
+          <w:sz w:val="28"/>
+          <w:szCs w:val="28"/>
+          <w:lang w:val="ru-RU"/>
+        </w:rPr>
         <w:t>Структура АТФ-синтазы</w:t>
       </w:r>
     </w:p>
@@ -1121,25 +1926,7 @@
           <w:szCs w:val="24"/>
           <w:lang w:val="ru-RU"/>
         </w:rPr>
-        <w:t xml:space="preserve"> 3</w:t>
-      </w:r>
-      <w:proofErr w:type="gramStart"/>
-      <w:r>
-        <w:rPr>
-          <w:sz w:val="24"/>
-          <w:szCs w:val="24"/>
-          <w:lang w:val="ru-RU"/>
-        </w:rPr>
-        <w:t>α :</w:t>
-      </w:r>
-      <w:proofErr w:type="gramEnd"/>
-      <w:r>
-        <w:rPr>
-          <w:sz w:val="24"/>
-          <w:szCs w:val="24"/>
-          <w:lang w:val="ru-RU"/>
-        </w:rPr>
-        <w:t xml:space="preserve"> 3β : 1γ : 1δ : 1ε</w:t>
+        <w:t xml:space="preserve"> 3α : 3β : 1γ : 1δ : 1ε</w:t>
       </w:r>
       <w:r>
         <w:rPr>
@@ -1271,6 +2058,53 @@
         </w:rPr>
         <w:t>составляет 1a : 2b : 10c.</w:t>
       </w:r>
+      <w:r>
+        <w:rPr>
+          <w:sz w:val="24"/>
+          <w:szCs w:val="24"/>
+          <w:lang w:val="ru-RU"/>
+        </w:rPr>
+        <w:t xml:space="preserve"> </w:t>
+      </w:r>
+      <w:r>
+        <w:rPr>
+          <w:sz w:val="24"/>
+          <w:szCs w:val="24"/>
+          <w:lang w:val="ru-RU"/>
+        </w:rPr>
+        <w:t xml:space="preserve">Однако число субъединиц в </w:t>
+      </w:r>
+      <w:r>
+        <w:rPr>
+          <w:sz w:val="24"/>
+          <w:szCs w:val="24"/>
+        </w:rPr>
+        <w:t>c</w:t>
+      </w:r>
+      <w:r>
+        <w:rPr>
+          <w:sz w:val="24"/>
+          <w:szCs w:val="24"/>
+          <w:lang w:val="ru-RU"/>
+        </w:rPr>
+        <w:t>-</w:t>
+      </w:r>
+      <w:r>
+        <w:rPr>
+          <w:sz w:val="24"/>
+          <w:szCs w:val="24"/>
+          <w:lang w:val="ru-RU"/>
+        </w:rPr>
+        <w:t>кольце может варьироваться от 8 до 15 у разных видов</w:t>
+      </w:r>
+      <w:r>
+        <w:rPr>
+          <w:sz w:val="24"/>
+          <w:szCs w:val="24"/>
+          <w:lang w:val="ru-RU"/>
+        </w:rPr>
+        <w:t>.</w:t>
+      </w:r>
     </w:p>
     <w:p>
       <w:pPr>
@@ -1405,7 +2239,15 @@
           <w:sz w:val="24"/>
           <w:szCs w:val="24"/>
         </w:rPr>
-        <w:t>A)</w:t>
+        <w:t>A</w:t>
+      </w:r>
+      <w:r>
+        <w:rPr>
+          <w:sz w:val="24"/>
+          <w:szCs w:val="24"/>
+          <w:lang w:val="ru-RU"/>
+        </w:rPr>
+        <w:t>)</w:t>
       </w:r>
       <w:r>
         <w:rPr>
@@ -1556,15 +2398,7 @@
           <w:szCs w:val="24"/>
           <w:lang w:val="ru-RU"/>
         </w:rPr>
-        <w:t xml:space="preserve"> </w:t>
-      </w:r>
-      <w:r>
-        <w:rPr>
-          <w:sz w:val="24"/>
-          <w:szCs w:val="24"/>
-          <w:lang w:val="ru-RU"/>
-        </w:rPr>
-        <w:t xml:space="preserve">(Рис 1. </w:t>
+        <w:t xml:space="preserve"> (Рис 1. </w:t>
       </w:r>
       <w:r>
         <w:rPr>
@@ -1817,9 +2651,9 @@
 <file path=word/numbering.xml><?xml version="1.0" encoding="utf-8"?>
 <w:numbering xmlns:wpc="http://schemas.microsoft.com/office/word/2010/wordprocessingCanvas" xmlns:cx="http://schemas.microsoft.com/office/drawing/2014/chartex" xmlns:cx1="http://schemas.microsoft.com/office/drawing/2015/9/8/chartex" xmlns:cx2="http://schemas.microsoft.com/office/drawing/2015/10/21/chartex" xmlns:cx3="http://schemas.microsoft.com/office/drawing/2016/5/9/chartex" xmlns:cx4="http://schemas.microsoft.com/office/drawing/2016/5/10/chartex" xmlns:cx5="http://schemas.microsoft.com/office/drawing/2016/5/11/chartex" xmlns:cx6="http://schemas.microsoft.com/office/drawing/2016/5/12/chartex" xmlns:cx7="http://schemas.microsoft.com/office/drawing/2016/5/13/chartex" xmlns:cx8="http://schemas.microsoft.com/office/drawing/2016/5/14/chartex" xmlns:mc="http://schemas.openxmlformats.org/markup-compatibility/2006" xmlns:aink="http://schemas.microsoft.com/office/drawing/2016/ink" xmlns:am3d="http://schemas.microsoft.com/office/drawing/2017/model3d" xmlns:o="urn:schemas-microsoft-com:office:office" xmlns:r="http://schemas.openxmlformats.org/officeDocument/2006/relationships" xmlns:m="http://schemas.openxmlformats.org/officeDocument/2006/math" xmlns:v="urn:schemas-microsoft-com:vml" xmlns:wp14="http://schemas.microsoft.com/office/word/2010/wordprocessingDrawing" xmlns:wp="http://schemas.openxmlformats.org/drawingml/2006/wordprocessingDrawing" xmlns:w10="urn:schemas-microsoft-com:office:word" xmlns:w="http://schemas.openxmlformats.org/wordprocessingml/2006/main" xmlns:w14="http://schemas.microsoft.com/office/word/2010/wordml" xmlns:w15="http://schemas.microsoft.com/office/word/2012/wordml" xmlns:w16cex="http://schemas.microsoft.com/office/word/2018/wordml/cex" xmlns:w16cid="http://schemas.microsoft.com/office/word/2016/wordml/cid" xmlns:w16="http://schemas.microsoft.com/office/word/2018/wordml" xmlns:w16sdtdh="http://schemas.microsoft.com/office/word/2020/wordml/sdtdatahash" xmlns:w16se="http://schemas.microsoft.com/office/word/2015/wordml/symex" xmlns:wpg="http://schemas.microsoft.com/office/word/2010/wordprocessingGroup" xmlns:wpi="http://schemas.microsoft.com/office/word/2010/wordprocessingInk" xmlns:wne="http://schemas.microsoft.com/office/word/2006/wordml" xmlns:wps="http://schemas.microsoft.com/office/word/2010/wordprocessingShape" mc:Ignorable="w14 w15 w16se w16cid w16 w16cex w16sdtdh wp14">
   <w:abstractNum w:abstractNumId="0" w15:restartNumberingAfterBreak="0">
-    <w:nsid w:val="67DA510C"/>
+    <w:nsid w:val="34C525F2"/>
     <w:multiLevelType w:val="hybridMultilevel"/>
-    <w:tmpl w:val="4EA4684C"/>
+    <w:tmpl w:val="26D8918C"/>
     <w:lvl w:ilvl="0" w:tplc="0409000F">
       <w:start w:val="1"/>
       <w:numFmt w:val="decimal"/>
@@ -1905,7 +2739,99 @@
       </w:pPr>
     </w:lvl>
   </w:abstractNum>
+  <w:abstractNum w:abstractNumId="1" w15:restartNumberingAfterBreak="0">
+    <w:nsid w:val="67DA510C"/>
+    <w:multiLevelType w:val="hybridMultilevel"/>
+    <w:tmpl w:val="4EA4684C"/>
+    <w:lvl w:ilvl="0" w:tplc="0409000F">
+      <w:start w:val="1"/>
+      <w:numFmt w:val="decimal"/>
+      <w:lvlText w:val="%1."/>
+      <w:lvlJc w:val="left"/>
+      <w:pPr>
+        <w:ind w:left="720" w:hanging="360"/>
+      </w:pPr>
+      <w:rPr>
+        <w:rFonts w:hint="default"/>
+      </w:rPr>
+    </w:lvl>
+    <w:lvl w:ilvl="1" w:tplc="04090019" w:tentative="1">
+      <w:start w:val="1"/>
+      <w:numFmt w:val="lowerLetter"/>
+      <w:lvlText w:val="%2."/>
+      <w:lvlJc w:val="left"/>
+      <w:pPr>
+        <w:ind w:left="1440" w:hanging="360"/>
+      </w:pPr>
+    </w:lvl>
+    <w:lvl w:ilvl="2" w:tplc="0409001B" w:tentative="1">
+      <w:start w:val="1"/>
+      <w:numFmt w:val="lowerRoman"/>
+      <w:lvlText w:val="%3."/>
+      <w:lvlJc w:val="right"/>
+      <w:pPr>
+        <w:ind w:left="2160" w:hanging="180"/>
+      </w:pPr>
+    </w:lvl>
+    <w:lvl w:ilvl="3" w:tplc="0409000F" w:tentative="1">
+      <w:start w:val="1"/>
+      <w:numFmt w:val="decimal"/>
+      <w:lvlText w:val="%4."/>
+      <w:lvlJc w:val="left"/>
+      <w:pPr>
+        <w:ind w:left="2880" w:hanging="360"/>
+      </w:pPr>
+    </w:lvl>
+    <w:lvl w:ilvl="4" w:tplc="04090019" w:tentative="1">
+      <w:start w:val="1"/>
+      <w:numFmt w:val="lowerLetter"/>
+      <w:lvlText w:val="%5."/>
+      <w:lvlJc w:val="left"/>
+      <w:pPr>
+        <w:ind w:left="3600" w:hanging="360"/>
+      </w:pPr>
+    </w:lvl>
+    <w:lvl w:ilvl="5" w:tplc="0409001B" w:tentative="1">
+      <w:start w:val="1"/>
+      <w:numFmt w:val="lowerRoman"/>
+      <w:lvlText w:val="%6."/>
+      <w:lvlJc w:val="right"/>
+      <w:pPr>
+        <w:ind w:left="4320" w:hanging="180"/>
+      </w:pPr>
+    </w:lvl>
+    <w:lvl w:ilvl="6" w:tplc="0409000F" w:tentative="1">
+      <w:start w:val="1"/>
+      <w:numFmt w:val="decimal"/>
+      <w:lvlText w:val="%7."/>
+      <w:lvlJc w:val="left"/>
+      <w:pPr>
+        <w:ind w:left="5040" w:hanging="360"/>
+      </w:pPr>
+    </w:lvl>
+    <w:lvl w:ilvl="7" w:tplc="04090019" w:tentative="1">
+      <w:start w:val="1"/>
+      <w:numFmt w:val="lowerLetter"/>
+      <w:lvlText w:val="%8."/>
+      <w:lvlJc w:val="left"/>
+      <w:pPr>
+        <w:ind w:left="5760" w:hanging="360"/>
+      </w:pPr>
+    </w:lvl>
+    <w:lvl w:ilvl="8" w:tplc="0409001B" w:tentative="1">
+      <w:start w:val="1"/>
+      <w:numFmt w:val="lowerRoman"/>
+      <w:lvlText w:val="%9."/>
+      <w:lvlJc w:val="right"/>
+      <w:pPr>
+        <w:ind w:left="6480" w:hanging="180"/>
+      </w:pPr>
+    </w:lvl>
+  </w:abstractNum>
   <w:num w:numId="1">
+    <w:abstractNumId w:val="1"/>
+  </w:num>
+  <w:num w:numId="2">
     <w:abstractNumId w:val="0"/>
   </w:num>
 </w:numbering>

</xml_diff>

<commit_message>
Add refs to ATP-synthase structure
</commit_message>
<xml_diff>
--- a/main.docx
+++ b/main.docx
@@ -1032,23 +1032,7 @@
           <w:szCs w:val="24"/>
           <w:lang w:val="ru-RU"/>
         </w:rPr>
-        <w:t xml:space="preserve">АТФ синтаза – это одна из систем клетки, ответственна за взаимопревращение двух основных энергетических валют: АТФ и </w:t>
-      </w:r>
-      <w:r>
-        <w:rPr>
-          <w:sz w:val="24"/>
-          <w:szCs w:val="24"/>
-          <w:lang w:val="ru-RU"/>
-        </w:rPr>
-        <w:t xml:space="preserve">трансмембранной </w:t>
-      </w:r>
-      <w:r>
-        <w:rPr>
-          <w:sz w:val="24"/>
-          <w:szCs w:val="24"/>
-          <w:lang w:val="ru-RU"/>
-        </w:rPr>
-        <w:t xml:space="preserve">разности электрохимического потенциала. Этот фермент катализирует обратное фосфорилирование АДФ неорганическим фосфатом с использованием энергии разности электрохимического потенциала с разных сторон мембраны </w:t>
+        <w:t xml:space="preserve">АТФ синтаза – это одна из систем клетки, ответственна за взаимопревращение двух основных энергетических валют: АТФ и трансмембранной разности электрохимического потенциала. Этот фермент катализирует обратное фосфорилирование АДФ неорганическим фосфатом с использованием энергии разности электрохимического потенциала с разных сторон мембраны </w:t>
       </w:r>
       <w:r>
         <w:rPr>
@@ -1241,23 +1225,7 @@
           <w:szCs w:val="24"/>
           <w:lang w:val="ru-RU"/>
         </w:rPr>
-        <w:t xml:space="preserve">, что </w:t>
-      </w:r>
-      <w:r>
-        <w:rPr>
-          <w:sz w:val="24"/>
-          <w:szCs w:val="24"/>
-          <w:lang w:val="ru-RU"/>
-        </w:rPr>
-        <w:t>позволяет с большой долей вероятности утверждать</w:t>
-      </w:r>
-      <w:r>
-        <w:rPr>
-          <w:sz w:val="24"/>
-          <w:szCs w:val="24"/>
-          <w:lang w:val="ru-RU"/>
-        </w:rPr>
-        <w:t xml:space="preserve">, что они </w:t>
+        <w:t xml:space="preserve">, что позволяет с большой долей вероятности утверждать, что они </w:t>
       </w:r>
       <w:r>
         <w:rPr>
@@ -1705,23 +1673,7 @@
           <w:szCs w:val="24"/>
           <w:lang w:val="ru-RU"/>
         </w:rPr>
-        <w:t>-типа. В основном они встречаются у архей и некоторых бактерий. Они имеют два периферических стержня и один центральный стержень, который соединяется с альфа-бета тримером</w:t>
-      </w:r>
-      <w:r>
-        <w:rPr>
-          <w:sz w:val="24"/>
-          <w:szCs w:val="24"/>
-          <w:lang w:val="ru-RU"/>
-        </w:rPr>
-        <w:t xml:space="preserve"> [9]</w:t>
-      </w:r>
-      <w:r>
-        <w:rPr>
-          <w:sz w:val="24"/>
-          <w:szCs w:val="24"/>
-          <w:lang w:val="ru-RU"/>
-        </w:rPr>
-        <w:t xml:space="preserve">. Считается, что структурные компоненты ферментов типа А эволюционировали из предковых форм, общих с АТФ-синтазами типа </w:t>
+        <w:t xml:space="preserve">-типа. В основном они встречаются у архей и некоторых бактерий. Они имеют два периферических стержня и один центральный стержень, который соединяется с альфа-бета тримером [9]. Считается, что структурные компоненты ферментов типа А эволюционировали из предковых форм, общих с АТФ-синтазами типа </w:t>
       </w:r>
       <w:r>
         <w:rPr>
@@ -2103,6 +2055,14 @@
           <w:szCs w:val="24"/>
           <w:lang w:val="ru-RU"/>
         </w:rPr>
+        <w:t xml:space="preserve"> [11]</w:t>
+      </w:r>
+      <w:r>
+        <w:rPr>
+          <w:sz w:val="24"/>
+          <w:szCs w:val="24"/>
+          <w:lang w:val="ru-RU"/>
+        </w:rPr>
         <w:t>.</w:t>
       </w:r>
     </w:p>
@@ -2253,6 +2213,13 @@
         <w:rPr>
           <w:sz w:val="24"/>
           <w:szCs w:val="24"/>
+        </w:rPr>
+        <w:t xml:space="preserve"> [12]</w:t>
+      </w:r>
+      <w:r>
+        <w:rPr>
+          <w:sz w:val="24"/>
+          <w:szCs w:val="24"/>
           <w:lang w:val="ru-RU"/>
         </w:rPr>
         <w:t xml:space="preserve">. </w:t>
@@ -2406,6 +2373,13 @@
           <w:szCs w:val="24"/>
         </w:rPr>
         <w:t>A)</w:t>
+      </w:r>
+      <w:r>
+        <w:rPr>
+          <w:sz w:val="24"/>
+          <w:szCs w:val="24"/>
+        </w:rPr>
+        <w:t xml:space="preserve"> [12]</w:t>
       </w:r>
       <w:r>
         <w:rPr>

</xml_diff>

<commit_message>
Add structure of epsilon subunit
</commit_message>
<xml_diff>
--- a/main.docx
+++ b/main.docx
@@ -128,13 +128,23 @@
           <w:lang w:val="ru-RU"/>
         </w:rPr>
       </w:pPr>
+      <w:proofErr w:type="spellStart"/>
       <w:r>
         <w:rPr>
           <w:sz w:val="36"/>
           <w:szCs w:val="36"/>
           <w:lang w:val="ru-RU"/>
         </w:rPr>
-        <w:t>Фенюк Борис Александрович</w:t>
+        <w:t>Фенюк</w:t>
+      </w:r>
+      <w:proofErr w:type="spellEnd"/>
+      <w:r>
+        <w:rPr>
+          <w:sz w:val="36"/>
+          <w:szCs w:val="36"/>
+          <w:lang w:val="ru-RU"/>
+        </w:rPr>
+        <w:t xml:space="preserve"> Борис Александрович</w:t>
       </w:r>
     </w:p>
     <w:bookmarkEnd w:id="0"/>
@@ -2690,15 +2700,7 @@
           <w:szCs w:val="24"/>
           <w:lang w:val="ru-RU"/>
         </w:rPr>
-        <w:t xml:space="preserve"> </w:t>
-      </w:r>
-      <w:r>
-        <w:rPr>
-          <w:sz w:val="24"/>
-          <w:szCs w:val="24"/>
-          <w:lang w:val="ru-RU"/>
-        </w:rPr>
-        <w:t xml:space="preserve">своим. Она </w:t>
+        <w:t xml:space="preserve">. Она </w:t>
       </w:r>
       <w:r>
         <w:rPr>
@@ -3633,7 +3635,7 @@
           <w:szCs w:val="28"/>
           <w:lang w:val="ru-RU"/>
         </w:rPr>
-        <w:t>АДФ ингибировани</w:t>
+        <w:t>Структ</w:t>
       </w:r>
       <w:r>
         <w:rPr>
@@ -3643,6 +3645,515 @@
           <w:szCs w:val="28"/>
           <w:lang w:val="ru-RU"/>
         </w:rPr>
+        <w:t>у</w:t>
+      </w:r>
+      <w:r>
+        <w:rPr>
+          <w:b/>
+          <w:bCs/>
+          <w:sz w:val="28"/>
+          <w:szCs w:val="28"/>
+          <w:lang w:val="ru-RU"/>
+        </w:rPr>
+        <w:t>ра су</w:t>
+      </w:r>
+      <w:r>
+        <w:rPr>
+          <w:b/>
+          <w:bCs/>
+          <w:sz w:val="28"/>
+          <w:szCs w:val="28"/>
+          <w:lang w:val="ru-RU"/>
+        </w:rPr>
+        <w:t>бъединиц</w:t>
+      </w:r>
+      <w:r>
+        <w:rPr>
+          <w:b/>
+          <w:bCs/>
+          <w:sz w:val="28"/>
+          <w:szCs w:val="28"/>
+          <w:lang w:val="ru-RU"/>
+        </w:rPr>
+        <w:t xml:space="preserve">ы </w:t>
+      </w:r>
+      <w:r>
+        <w:rPr>
+          <w:b/>
+          <w:bCs/>
+          <w:sz w:val="28"/>
+          <w:szCs w:val="28"/>
+          <w:lang w:val="ru-RU"/>
+        </w:rPr>
+        <w:t>эпсилон</w:t>
+      </w:r>
+    </w:p>
+    <w:p>
+      <w:pPr>
+        <w:spacing w:after="0" w:line="276" w:lineRule="auto"/>
+        <w:rPr>
+          <w:sz w:val="24"/>
+          <w:szCs w:val="24"/>
+          <w:lang w:val="ru-RU"/>
+        </w:rPr>
+      </w:pPr>
+    </w:p>
+    <w:p>
+      <w:pPr>
+        <w:spacing w:after="0" w:line="276" w:lineRule="auto"/>
+        <w:rPr>
+          <w:sz w:val="24"/>
+          <w:szCs w:val="24"/>
+          <w:lang w:val="ru-RU"/>
+        </w:rPr>
+      </w:pPr>
+      <w:r>
+        <w:rPr>
+          <w:sz w:val="24"/>
+          <w:szCs w:val="24"/>
+          <w:lang w:val="ru-RU"/>
+        </w:rPr>
+        <w:t xml:space="preserve">Субъединица эпсилон представляет из себя небольшой белок, состоящий из </w:t>
+      </w:r>
+      <w:r>
+        <w:rPr>
+          <w:sz w:val="24"/>
+          <w:szCs w:val="24"/>
+        </w:rPr>
+        <w:t>N</w:t>
+      </w:r>
+      <w:r>
+        <w:rPr>
+          <w:sz w:val="24"/>
+          <w:szCs w:val="24"/>
+          <w:lang w:val="ru-RU"/>
+        </w:rPr>
+        <w:t>-</w:t>
+      </w:r>
+      <w:r>
+        <w:rPr>
+          <w:sz w:val="24"/>
+          <w:szCs w:val="24"/>
+          <w:lang w:val="ru-RU"/>
+        </w:rPr>
+        <w:t>концевой бета-бочки</w:t>
+      </w:r>
+      <w:r>
+        <w:rPr>
+          <w:sz w:val="24"/>
+          <w:szCs w:val="24"/>
+          <w:lang w:val="ru-RU"/>
+        </w:rPr>
+        <w:t xml:space="preserve"> (</w:t>
+      </w:r>
+      <w:r>
+        <w:rPr>
+          <w:sz w:val="24"/>
+          <w:szCs w:val="24"/>
+        </w:rPr>
+        <w:t>NTD</w:t>
+      </w:r>
+      <w:r>
+        <w:rPr>
+          <w:sz w:val="24"/>
+          <w:szCs w:val="24"/>
+          <w:lang w:val="ru-RU"/>
+        </w:rPr>
+        <w:t>)</w:t>
+      </w:r>
+      <w:r>
+        <w:rPr>
+          <w:sz w:val="24"/>
+          <w:szCs w:val="24"/>
+          <w:lang w:val="ru-RU"/>
+        </w:rPr>
+        <w:t xml:space="preserve"> и </w:t>
+      </w:r>
+      <w:r>
+        <w:rPr>
+          <w:sz w:val="24"/>
+          <w:szCs w:val="24"/>
+          <w:lang w:val="ru-RU"/>
+        </w:rPr>
+        <w:t>подвижного</w:t>
+      </w:r>
+      <w:r>
+        <w:rPr>
+          <w:sz w:val="24"/>
+          <w:szCs w:val="24"/>
+          <w:lang w:val="ru-RU"/>
+        </w:rPr>
+        <w:t xml:space="preserve"> </w:t>
+      </w:r>
+      <w:r>
+        <w:rPr>
+          <w:sz w:val="24"/>
+          <w:szCs w:val="24"/>
+        </w:rPr>
+        <w:t>C</w:t>
+      </w:r>
+      <w:r>
+        <w:rPr>
+          <w:sz w:val="24"/>
+          <w:szCs w:val="24"/>
+          <w:lang w:val="ru-RU"/>
+        </w:rPr>
+        <w:t>-</w:t>
+      </w:r>
+      <w:r>
+        <w:rPr>
+          <w:sz w:val="24"/>
+          <w:szCs w:val="24"/>
+          <w:lang w:val="ru-RU"/>
+        </w:rPr>
+        <w:t>концев</w:t>
+      </w:r>
+      <w:r>
+        <w:rPr>
+          <w:sz w:val="24"/>
+          <w:szCs w:val="24"/>
+          <w:lang w:val="ru-RU"/>
+        </w:rPr>
+        <w:t>ого домена, включающего в себя 2</w:t>
+      </w:r>
+      <w:r>
+        <w:rPr>
+          <w:sz w:val="24"/>
+          <w:szCs w:val="24"/>
+          <w:lang w:val="ru-RU"/>
+        </w:rPr>
+        <w:t xml:space="preserve"> альфа-спирал</w:t>
+      </w:r>
+      <w:r>
+        <w:rPr>
+          <w:sz w:val="24"/>
+          <w:szCs w:val="24"/>
+          <w:lang w:val="ru-RU"/>
+        </w:rPr>
+        <w:t>и</w:t>
+      </w:r>
+      <w:r>
+        <w:rPr>
+          <w:sz w:val="24"/>
+          <w:szCs w:val="24"/>
+          <w:lang w:val="ru-RU"/>
+        </w:rPr>
+        <w:t xml:space="preserve"> (</w:t>
+      </w:r>
+      <w:r>
+        <w:rPr>
+          <w:sz w:val="24"/>
+          <w:szCs w:val="24"/>
+        </w:rPr>
+        <w:t>CTH</w:t>
+      </w:r>
+      <w:r>
+        <w:rPr>
+          <w:sz w:val="24"/>
+          <w:szCs w:val="24"/>
+          <w:lang w:val="ru-RU"/>
+        </w:rPr>
+        <w:t xml:space="preserve">1 </w:t>
+      </w:r>
+      <w:r>
+        <w:rPr>
+          <w:sz w:val="24"/>
+          <w:szCs w:val="24"/>
+          <w:lang w:val="ru-RU"/>
+        </w:rPr>
+        <w:t xml:space="preserve">и </w:t>
+      </w:r>
+      <w:r>
+        <w:rPr>
+          <w:sz w:val="24"/>
+          <w:szCs w:val="24"/>
+        </w:rPr>
+        <w:t>CTH</w:t>
+      </w:r>
+      <w:r>
+        <w:rPr>
+          <w:sz w:val="24"/>
+          <w:szCs w:val="24"/>
+          <w:lang w:val="ru-RU"/>
+        </w:rPr>
+        <w:t>2</w:t>
+      </w:r>
+      <w:r>
+        <w:rPr>
+          <w:sz w:val="24"/>
+          <w:szCs w:val="24"/>
+          <w:lang w:val="ru-RU"/>
+        </w:rPr>
+        <w:t>)</w:t>
+      </w:r>
+      <w:r>
+        <w:rPr>
+          <w:sz w:val="24"/>
+          <w:szCs w:val="24"/>
+          <w:lang w:val="ru-RU"/>
+        </w:rPr>
+        <w:t xml:space="preserve">. </w:t>
+      </w:r>
+      <w:r>
+        <w:rPr>
+          <w:sz w:val="24"/>
+          <w:szCs w:val="24"/>
+        </w:rPr>
+        <w:t>N</w:t>
+      </w:r>
+      <w:r>
+        <w:rPr>
+          <w:sz w:val="24"/>
+          <w:szCs w:val="24"/>
+          <w:lang w:val="ru-RU"/>
+        </w:rPr>
+        <w:t>-</w:t>
+      </w:r>
+      <w:r>
+        <w:rPr>
+          <w:sz w:val="24"/>
+          <w:szCs w:val="24"/>
+          <w:lang w:val="ru-RU"/>
+        </w:rPr>
+        <w:t>концевой</w:t>
+      </w:r>
+      <w:r>
+        <w:rPr>
+          <w:sz w:val="24"/>
+          <w:szCs w:val="24"/>
+          <w:lang w:val="ru-RU"/>
+        </w:rPr>
+        <w:t xml:space="preserve"> </w:t>
+      </w:r>
+      <w:r>
+        <w:rPr>
+          <w:sz w:val="24"/>
+          <w:szCs w:val="24"/>
+          <w:lang w:val="ru-RU"/>
+        </w:rPr>
+        <w:t>домен взаимодействует с гамма-субъединицей</w:t>
+      </w:r>
+      <w:r>
+        <w:rPr>
+          <w:sz w:val="24"/>
+          <w:szCs w:val="24"/>
+          <w:lang w:val="ru-RU"/>
+        </w:rPr>
+        <w:t xml:space="preserve"> </w:t>
+      </w:r>
+      <w:r>
+        <w:rPr>
+          <w:sz w:val="24"/>
+          <w:szCs w:val="24"/>
+          <w:lang w:val="ru-RU"/>
+        </w:rPr>
+        <w:t xml:space="preserve">[15]. </w:t>
+      </w:r>
+      <w:r>
+        <w:rPr>
+          <w:sz w:val="24"/>
+          <w:szCs w:val="24"/>
+        </w:rPr>
+        <w:t>C</w:t>
+      </w:r>
+      <w:r>
+        <w:rPr>
+          <w:sz w:val="24"/>
+          <w:szCs w:val="24"/>
+          <w:lang w:val="ru-RU"/>
+        </w:rPr>
+        <w:t>-</w:t>
+      </w:r>
+      <w:r>
+        <w:rPr>
+          <w:sz w:val="24"/>
+          <w:szCs w:val="24"/>
+          <w:lang w:val="ru-RU"/>
+        </w:rPr>
+        <w:t>концевой домен участвует в ингибировании гидролиза АТФ</w:t>
+      </w:r>
+      <w:r>
+        <w:rPr>
+          <w:sz w:val="24"/>
+          <w:szCs w:val="24"/>
+          <w:lang w:val="ru-RU"/>
+        </w:rPr>
+        <w:t xml:space="preserve"> </w:t>
+      </w:r>
+      <w:r>
+        <w:rPr>
+          <w:sz w:val="24"/>
+          <w:szCs w:val="24"/>
+          <w:lang w:val="ru-RU"/>
+        </w:rPr>
+        <w:t>[16]</w:t>
+      </w:r>
+      <w:r>
+        <w:rPr>
+          <w:sz w:val="24"/>
+          <w:szCs w:val="24"/>
+          <w:lang w:val="ru-RU"/>
+        </w:rPr>
+        <w:t>.</w:t>
+      </w:r>
+    </w:p>
+    <w:p>
+      <w:pPr>
+        <w:spacing w:after="0" w:line="276" w:lineRule="auto"/>
+        <w:rPr>
+          <w:sz w:val="24"/>
+          <w:szCs w:val="24"/>
+          <w:lang w:val="ru-RU"/>
+        </w:rPr>
+      </w:pPr>
+    </w:p>
+    <w:p>
+      <w:pPr>
+        <w:keepNext/>
+        <w:spacing w:after="0" w:line="276" w:lineRule="auto"/>
+      </w:pPr>
+      <w:r>
+        <w:rPr>
+          <w:noProof/>
+          <w:sz w:val="24"/>
+          <w:szCs w:val="24"/>
+          <w:lang w:val="ru-RU"/>
+        </w:rPr>
+        <w:lastRenderedPageBreak/>
+        <w:drawing>
+          <wp:inline distT="0" distB="0" distL="0" distR="0" wp14:anchorId="330D38A8" wp14:editId="4B26F329">
+            <wp:extent cx="2712720" cy="3870960"/>
+            <wp:effectExtent l="0" t="0" r="0" b="0"/>
+            <wp:docPr id="4" name="Рисунок 4"/>
+            <wp:cNvGraphicFramePr>
+              <a:graphicFrameLocks xmlns:a="http://schemas.openxmlformats.org/drawingml/2006/main" noChangeAspect="1"/>
+            </wp:cNvGraphicFramePr>
+            <a:graphic xmlns:a="http://schemas.openxmlformats.org/drawingml/2006/main">
+              <a:graphicData uri="http://schemas.openxmlformats.org/drawingml/2006/picture">
+                <pic:pic xmlns:pic="http://schemas.openxmlformats.org/drawingml/2006/picture">
+                  <pic:nvPicPr>
+                    <pic:cNvPr id="0" name="Picture 3"/>
+                    <pic:cNvPicPr>
+                      <a:picLocks noChangeAspect="1" noChangeArrowheads="1"/>
+                    </pic:cNvPicPr>
+                  </pic:nvPicPr>
+                  <pic:blipFill>
+                    <a:blip r:embed="rId6">
+                      <a:extLst>
+                        <a:ext uri="{28A0092B-C50C-407E-A947-70E740481C1C}">
+                          <a14:useLocalDpi xmlns:a14="http://schemas.microsoft.com/office/drawing/2010/main" val="0"/>
+                        </a:ext>
+                      </a:extLst>
+                    </a:blip>
+                    <a:srcRect/>
+                    <a:stretch>
+                      <a:fillRect/>
+                    </a:stretch>
+                  </pic:blipFill>
+                  <pic:spPr bwMode="auto">
+                    <a:xfrm>
+                      <a:off x="0" y="0"/>
+                      <a:ext cx="2712720" cy="3870960"/>
+                    </a:xfrm>
+                    <a:prstGeom prst="rect">
+                      <a:avLst/>
+                    </a:prstGeom>
+                    <a:noFill/>
+                    <a:ln>
+                      <a:noFill/>
+                    </a:ln>
+                  </pic:spPr>
+                </pic:pic>
+              </a:graphicData>
+            </a:graphic>
+          </wp:inline>
+        </w:drawing>
+      </w:r>
+    </w:p>
+    <w:p>
+      <w:pPr>
+        <w:pStyle w:val="a4"/>
+        <w:rPr>
+          <w:sz w:val="24"/>
+          <w:szCs w:val="24"/>
+          <w:lang w:val="ru-RU"/>
+        </w:rPr>
+      </w:pPr>
+      <w:r>
+        <w:rPr>
+          <w:lang w:val="ru-RU"/>
+        </w:rPr>
+        <w:t xml:space="preserve">Рис. 2 Структура субъединицы эпсилон АТФ-синтазы в </w:t>
+      </w:r>
+      <w:r>
+        <w:t>E</w:t>
+      </w:r>
+      <w:r>
+        <w:rPr>
+          <w:lang w:val="ru-RU"/>
+        </w:rPr>
+        <w:t xml:space="preserve">. </w:t>
+      </w:r>
+      <w:r>
+        <w:t>coli</w:t>
+      </w:r>
+      <w:r>
+        <w:rPr>
+          <w:lang w:val="ru-RU"/>
+        </w:rPr>
+        <w:t xml:space="preserve"> (</w:t>
+      </w:r>
+      <w:r>
+        <w:t>PMID</w:t>
+      </w:r>
+      <w:r>
+        <w:rPr>
+          <w:lang w:val="ru-RU"/>
+        </w:rPr>
+        <w:t>: 9331422)</w:t>
+      </w:r>
+    </w:p>
+    <w:p>
+      <w:pPr>
+        <w:spacing w:after="0" w:line="276" w:lineRule="auto"/>
+        <w:rPr>
+          <w:b/>
+          <w:bCs/>
+          <w:sz w:val="28"/>
+          <w:szCs w:val="28"/>
+          <w:lang w:val="ru-RU"/>
+        </w:rPr>
+      </w:pPr>
+    </w:p>
+    <w:p>
+      <w:pPr>
+        <w:spacing w:after="0" w:line="276" w:lineRule="auto"/>
+        <w:rPr>
+          <w:b/>
+          <w:bCs/>
+          <w:sz w:val="28"/>
+          <w:szCs w:val="28"/>
+          <w:lang w:val="ru-RU"/>
+        </w:rPr>
+      </w:pPr>
+      <w:r>
+        <w:rPr>
+          <w:b/>
+          <w:bCs/>
+          <w:sz w:val="28"/>
+          <w:szCs w:val="28"/>
+          <w:lang w:val="ru-RU"/>
+        </w:rPr>
+        <w:t>АДФ ингибировани</w:t>
+      </w:r>
+      <w:r>
+        <w:rPr>
+          <w:b/>
+          <w:bCs/>
+          <w:sz w:val="28"/>
+          <w:szCs w:val="28"/>
+          <w:lang w:val="ru-RU"/>
+        </w:rPr>
         <w:t>е</w:t>
       </w:r>
     </w:p>
@@ -3747,242 +4258,218 @@
           <w:szCs w:val="24"/>
           <w:lang w:val="ru-RU"/>
         </w:rPr>
+        <w:t>Конформационные изменения, вызванные связыванием АДФ</w:t>
+      </w:r>
+      <w:r>
+        <w:rPr>
+          <w:sz w:val="24"/>
+          <w:szCs w:val="24"/>
+          <w:lang w:val="ru-RU"/>
+        </w:rPr>
+        <w:t xml:space="preserve"> имеют положительную обратную связь и увеличивают аффинность каталитического сайта к </w:t>
+      </w:r>
+      <w:r>
+        <w:rPr>
+          <w:sz w:val="24"/>
+          <w:szCs w:val="24"/>
+          <w:lang w:val="ru-RU"/>
+        </w:rPr>
+        <w:t>АДФ</w:t>
+      </w:r>
+      <w:r>
+        <w:rPr>
+          <w:sz w:val="24"/>
+          <w:szCs w:val="24"/>
+          <w:lang w:val="ru-RU"/>
+        </w:rPr>
+        <w:t xml:space="preserve">. Такое связывание инактивирует фермент, </w:t>
+      </w:r>
+      <w:r>
+        <w:rPr>
+          <w:sz w:val="24"/>
+          <w:szCs w:val="24"/>
+          <w:lang w:val="ru-RU"/>
+        </w:rPr>
+        <w:t>предотвращая дальнейший синтез АТФ</w:t>
+      </w:r>
+      <w:r>
+        <w:rPr>
+          <w:sz w:val="24"/>
+          <w:szCs w:val="24"/>
+          <w:lang w:val="ru-RU"/>
+        </w:rPr>
+        <w:t xml:space="preserve">. При этом обратная каталитическая активность </w:t>
+      </w:r>
+      <w:r>
+        <w:rPr>
+          <w:sz w:val="24"/>
+          <w:szCs w:val="24"/>
+        </w:rPr>
+        <w:t>F</w:t>
+      </w:r>
+      <w:r>
+        <w:rPr>
+          <w:sz w:val="24"/>
+          <w:szCs w:val="24"/>
+          <w:lang w:val="ru-RU"/>
+        </w:rPr>
+        <w:t>0</w:t>
+      </w:r>
+      <w:r>
+        <w:rPr>
+          <w:sz w:val="24"/>
+          <w:szCs w:val="24"/>
+        </w:rPr>
+        <w:t>F</w:t>
+      </w:r>
+      <w:r>
+        <w:rPr>
+          <w:sz w:val="24"/>
+          <w:szCs w:val="24"/>
+          <w:lang w:val="ru-RU"/>
+        </w:rPr>
+        <w:t>1</w:t>
+      </w:r>
+      <w:r>
+        <w:rPr>
+          <w:sz w:val="24"/>
+          <w:szCs w:val="24"/>
+          <w:lang w:val="ru-RU"/>
+        </w:rPr>
+        <w:t>-комплекса не пропадает: реакция гидролиза АТФ может протекать.</w:t>
+      </w:r>
+    </w:p>
+    <w:p>
+      <w:pPr>
+        <w:spacing w:after="0" w:line="276" w:lineRule="auto"/>
+        <w:rPr>
+          <w:sz w:val="24"/>
+          <w:szCs w:val="24"/>
+          <w:lang w:val="ru-RU"/>
+        </w:rPr>
+      </w:pPr>
+    </w:p>
+    <w:p>
+      <w:pPr>
+        <w:spacing w:after="0" w:line="276" w:lineRule="auto"/>
+        <w:rPr>
+          <w:sz w:val="24"/>
+          <w:szCs w:val="24"/>
+          <w:lang w:val="ru-RU"/>
+        </w:rPr>
+      </w:pPr>
+      <w:r>
+        <w:rPr>
+          <w:sz w:val="24"/>
+          <w:szCs w:val="24"/>
+          <w:lang w:val="ru-RU"/>
+        </w:rPr>
+        <w:t xml:space="preserve">Освобождение связанного АДФ и реактивация АТФ-синтазы </w:t>
+      </w:r>
+      <w:r>
+        <w:rPr>
+          <w:sz w:val="24"/>
+          <w:szCs w:val="24"/>
+          <w:lang w:val="ru-RU"/>
+        </w:rPr>
+        <w:t>происходит только при достижении протон-движущей силы определённого порога. При этом стоит отметить, что порог для реактива</w:t>
+      </w:r>
+      <w:r>
+        <w:rPr>
+          <w:sz w:val="24"/>
+          <w:szCs w:val="24"/>
+          <w:lang w:val="ru-RU"/>
+        </w:rPr>
+        <w:t>ции прямой каталитической активности фермента</w:t>
+      </w:r>
+      <w:r>
+        <w:rPr>
+          <w:sz w:val="24"/>
+          <w:szCs w:val="24"/>
+          <w:lang w:val="ru-RU"/>
+        </w:rPr>
+        <w:t xml:space="preserve"> выше, </w:t>
+      </w:r>
+      <w:r>
+        <w:rPr>
+          <w:sz w:val="24"/>
+          <w:szCs w:val="24"/>
+          <w:lang w:val="ru-RU"/>
+        </w:rPr>
+        <w:t>необходим для синтеза АТФ</w:t>
+      </w:r>
+      <w:r>
+        <w:rPr>
+          <w:sz w:val="24"/>
+          <w:szCs w:val="24"/>
+          <w:lang w:val="ru-RU"/>
+        </w:rPr>
+        <w:t xml:space="preserve"> в обычных условиях уровень: при </w:t>
+      </w:r>
+      <w:r>
+        <w:rPr>
+          <w:sz w:val="24"/>
+          <w:szCs w:val="24"/>
+          <w:lang w:val="ru-RU"/>
+        </w:rPr>
+        <w:t>низко</w:t>
+      </w:r>
+      <w:r>
+        <w:rPr>
+          <w:sz w:val="24"/>
+          <w:szCs w:val="24"/>
+          <w:lang w:val="ru-RU"/>
+        </w:rPr>
+        <w:t xml:space="preserve">й трансмембранной разности потенциала </w:t>
+      </w:r>
+      <w:r>
+        <w:rPr>
+          <w:sz w:val="24"/>
+          <w:szCs w:val="24"/>
+          <w:lang w:val="ru-RU"/>
+        </w:rPr>
+        <w:t>фермент остается неактивны</w:t>
+      </w:r>
+      <w:r>
+        <w:rPr>
+          <w:sz w:val="24"/>
+          <w:szCs w:val="24"/>
+          <w:lang w:val="ru-RU"/>
+        </w:rPr>
+        <w:t>м. Однако повышение электрического заряда на</w:t>
+      </w:r>
+      <w:r>
+        <w:rPr>
+          <w:sz w:val="24"/>
+          <w:szCs w:val="24"/>
+          <w:lang w:val="ru-RU"/>
+        </w:rPr>
+        <w:t xml:space="preserve"> мембран</w:t>
+      </w:r>
+      <w:r>
+        <w:rPr>
+          <w:sz w:val="24"/>
+          <w:szCs w:val="24"/>
+          <w:lang w:val="ru-RU"/>
+        </w:rPr>
+        <w:t>е</w:t>
+      </w:r>
+      <w:r>
+        <w:rPr>
+          <w:sz w:val="24"/>
+          <w:szCs w:val="24"/>
+          <w:lang w:val="ru-RU"/>
+        </w:rPr>
+        <w:t xml:space="preserve"> увеличивает аффинность каталитического сайта к неорганическому фосфату, тем </w:t>
+      </w:r>
+      <w:r>
+        <w:rPr>
+          <w:sz w:val="24"/>
+          <w:szCs w:val="24"/>
+          <w:lang w:val="ru-RU"/>
+        </w:rPr>
         <w:lastRenderedPageBreak/>
-        <w:t>Конформационные изменения, вызванные связыванием АДФ</w:t>
-      </w:r>
-      <w:r>
-        <w:rPr>
-          <w:sz w:val="24"/>
-          <w:szCs w:val="24"/>
-          <w:lang w:val="ru-RU"/>
-        </w:rPr>
-        <w:t xml:space="preserve"> </w:t>
-      </w:r>
-      <w:r>
-        <w:rPr>
-          <w:sz w:val="24"/>
-          <w:szCs w:val="24"/>
-          <w:lang w:val="ru-RU"/>
-        </w:rPr>
-        <w:t xml:space="preserve">имеют положительную обратную связь и </w:t>
-      </w:r>
-      <w:r>
-        <w:rPr>
-          <w:sz w:val="24"/>
-          <w:szCs w:val="24"/>
-          <w:lang w:val="ru-RU"/>
-        </w:rPr>
-        <w:t xml:space="preserve">увеличивают аффинность каталитического сайта к </w:t>
-      </w:r>
-      <w:r>
-        <w:rPr>
-          <w:sz w:val="24"/>
-          <w:szCs w:val="24"/>
-          <w:lang w:val="ru-RU"/>
-        </w:rPr>
-        <w:t>АДФ</w:t>
-      </w:r>
-      <w:r>
-        <w:rPr>
-          <w:sz w:val="24"/>
-          <w:szCs w:val="24"/>
-          <w:lang w:val="ru-RU"/>
-        </w:rPr>
-        <w:t xml:space="preserve">. Такое связывание инактивирует фермент, </w:t>
-      </w:r>
-      <w:r>
-        <w:rPr>
-          <w:sz w:val="24"/>
-          <w:szCs w:val="24"/>
-          <w:lang w:val="ru-RU"/>
-        </w:rPr>
-        <w:t>предотвращая дальнейший синтез АТФ</w:t>
-      </w:r>
-      <w:r>
-        <w:rPr>
-          <w:sz w:val="24"/>
-          <w:szCs w:val="24"/>
-          <w:lang w:val="ru-RU"/>
-        </w:rPr>
-        <w:t xml:space="preserve">. При этом обратная каталитическая активность </w:t>
-      </w:r>
-      <w:r>
-        <w:rPr>
-          <w:sz w:val="24"/>
-          <w:szCs w:val="24"/>
-        </w:rPr>
-        <w:t>F</w:t>
-      </w:r>
-      <w:r>
-        <w:rPr>
-          <w:sz w:val="24"/>
-          <w:szCs w:val="24"/>
-          <w:lang w:val="ru-RU"/>
-        </w:rPr>
-        <w:t>0</w:t>
-      </w:r>
-      <w:r>
-        <w:rPr>
-          <w:sz w:val="24"/>
-          <w:szCs w:val="24"/>
-        </w:rPr>
-        <w:t>F</w:t>
-      </w:r>
-      <w:r>
-        <w:rPr>
-          <w:sz w:val="24"/>
-          <w:szCs w:val="24"/>
-          <w:lang w:val="ru-RU"/>
-        </w:rPr>
-        <w:t>1</w:t>
-      </w:r>
-      <w:r>
-        <w:rPr>
-          <w:sz w:val="24"/>
-          <w:szCs w:val="24"/>
-          <w:lang w:val="ru-RU"/>
-        </w:rPr>
-        <w:t>-комплекса не пропадает: реакция гидролиза АТФ может протекать.</w:t>
-      </w:r>
-    </w:p>
-    <w:p>
-      <w:pPr>
-        <w:spacing w:after="0" w:line="276" w:lineRule="auto"/>
-        <w:rPr>
-          <w:sz w:val="24"/>
-          <w:szCs w:val="24"/>
-          <w:lang w:val="ru-RU"/>
-        </w:rPr>
-      </w:pPr>
-    </w:p>
-    <w:p>
-      <w:pPr>
-        <w:spacing w:after="0" w:line="276" w:lineRule="auto"/>
-        <w:rPr>
-          <w:sz w:val="24"/>
-          <w:szCs w:val="24"/>
-          <w:lang w:val="ru-RU"/>
-        </w:rPr>
-      </w:pPr>
-      <w:r>
-        <w:rPr>
-          <w:sz w:val="24"/>
-          <w:szCs w:val="24"/>
-          <w:lang w:val="ru-RU"/>
-        </w:rPr>
-        <w:t xml:space="preserve">Освобождение связанного АДФ и реактивация АТФ-синтазы </w:t>
-      </w:r>
-      <w:r>
-        <w:rPr>
-          <w:sz w:val="24"/>
-          <w:szCs w:val="24"/>
-          <w:lang w:val="ru-RU"/>
-        </w:rPr>
-        <w:t>происходит</w:t>
-      </w:r>
-      <w:r>
-        <w:rPr>
-          <w:sz w:val="24"/>
-          <w:szCs w:val="24"/>
-          <w:lang w:val="ru-RU"/>
-        </w:rPr>
-        <w:t xml:space="preserve"> только при достижении протон-движущей силы определённого порога. При этом стоит отметить, что порог для реактива</w:t>
-      </w:r>
-      <w:r>
-        <w:rPr>
-          <w:sz w:val="24"/>
-          <w:szCs w:val="24"/>
-          <w:lang w:val="ru-RU"/>
-        </w:rPr>
-        <w:t>ции прямой каталитической активности фермента</w:t>
-      </w:r>
-      <w:r>
-        <w:rPr>
-          <w:sz w:val="24"/>
-          <w:szCs w:val="24"/>
-          <w:lang w:val="ru-RU"/>
-        </w:rPr>
-        <w:t xml:space="preserve"> выше, </w:t>
-      </w:r>
-      <w:r>
-        <w:rPr>
-          <w:sz w:val="24"/>
-          <w:szCs w:val="24"/>
-          <w:lang w:val="ru-RU"/>
-        </w:rPr>
-        <w:t>необходим для синтеза АТФ</w:t>
-      </w:r>
-      <w:r>
-        <w:rPr>
-          <w:sz w:val="24"/>
-          <w:szCs w:val="24"/>
-          <w:lang w:val="ru-RU"/>
-        </w:rPr>
-        <w:t xml:space="preserve"> в обычных условиях уровень: при </w:t>
-      </w:r>
-      <w:r>
-        <w:rPr>
-          <w:sz w:val="24"/>
-          <w:szCs w:val="24"/>
-          <w:lang w:val="ru-RU"/>
-        </w:rPr>
-        <w:t>низко</w:t>
-      </w:r>
-      <w:r>
-        <w:rPr>
-          <w:sz w:val="24"/>
-          <w:szCs w:val="24"/>
-          <w:lang w:val="ru-RU"/>
-        </w:rPr>
-        <w:t xml:space="preserve">й трансмембранной разности потенциала </w:t>
-      </w:r>
-      <w:r>
-        <w:rPr>
-          <w:sz w:val="24"/>
-          <w:szCs w:val="24"/>
-          <w:lang w:val="ru-RU"/>
-        </w:rPr>
-        <w:t>фермент остается неактивны</w:t>
-      </w:r>
-      <w:r>
-        <w:rPr>
-          <w:sz w:val="24"/>
-          <w:szCs w:val="24"/>
-          <w:lang w:val="ru-RU"/>
-        </w:rPr>
-        <w:t>м. Однако п</w:t>
-      </w:r>
-      <w:r>
-        <w:rPr>
-          <w:sz w:val="24"/>
-          <w:szCs w:val="24"/>
-          <w:lang w:val="ru-RU"/>
-        </w:rPr>
-        <w:t>овышение электрического заряда на</w:t>
-      </w:r>
-      <w:r>
-        <w:rPr>
-          <w:sz w:val="24"/>
-          <w:szCs w:val="24"/>
-          <w:lang w:val="ru-RU"/>
-        </w:rPr>
-        <w:t xml:space="preserve"> мембран</w:t>
-      </w:r>
-      <w:r>
-        <w:rPr>
-          <w:sz w:val="24"/>
-          <w:szCs w:val="24"/>
-          <w:lang w:val="ru-RU"/>
-        </w:rPr>
-        <w:t>е</w:t>
-      </w:r>
-      <w:r>
-        <w:rPr>
-          <w:sz w:val="24"/>
-          <w:szCs w:val="24"/>
-          <w:lang w:val="ru-RU"/>
-        </w:rPr>
-        <w:t xml:space="preserve"> увеличивает аффинность каталитического сайта к неорганическому фосфату, тем самым снижая вероятность присутствия АДФ без него</w:t>
+        <w:t>самым снижая вероятность присутствия АДФ без него</w:t>
       </w:r>
       <w:r>
         <w:rPr>

</xml_diff>

<commit_message>
Update structure of epsilon subunit
</commit_message>
<xml_diff>
--- a/main.docx
+++ b/main.docx
@@ -128,23 +128,13 @@
           <w:lang w:val="ru-RU"/>
         </w:rPr>
       </w:pPr>
-      <w:proofErr w:type="spellStart"/>
       <w:r>
         <w:rPr>
           <w:sz w:val="36"/>
           <w:szCs w:val="36"/>
           <w:lang w:val="ru-RU"/>
         </w:rPr>
-        <w:t>Фенюк</w:t>
-      </w:r>
-      <w:proofErr w:type="spellEnd"/>
-      <w:r>
-        <w:rPr>
-          <w:sz w:val="36"/>
-          <w:szCs w:val="36"/>
-          <w:lang w:val="ru-RU"/>
-        </w:rPr>
-        <w:t xml:space="preserve"> Борис Александрович</w:t>
+        <w:t>Фенюк Борис Александрович</w:t>
       </w:r>
     </w:p>
     <w:bookmarkEnd w:id="0"/>
@@ -3655,8 +3645,9 @@
           <w:szCs w:val="28"/>
           <w:lang w:val="ru-RU"/>
         </w:rPr>
-        <w:t>ра су</w:t>
-      </w:r>
+        <w:t xml:space="preserve">ра </w:t>
+      </w:r>
+      <w:bookmarkStart w:id="1" w:name="_Hlk181689444"/>
       <w:r>
         <w:rPr>
           <w:b/>
@@ -3665,7 +3656,7 @@
           <w:szCs w:val="28"/>
           <w:lang w:val="ru-RU"/>
         </w:rPr>
-        <w:t>бъединиц</w:t>
+        <w:t>су</w:t>
       </w:r>
       <w:r>
         <w:rPr>
@@ -3675,7 +3666,7 @@
           <w:szCs w:val="28"/>
           <w:lang w:val="ru-RU"/>
         </w:rPr>
-        <w:t xml:space="preserve">ы </w:t>
+        <w:t>бъединиц</w:t>
       </w:r>
       <w:r>
         <w:rPr>
@@ -3685,8 +3676,19 @@
           <w:szCs w:val="28"/>
           <w:lang w:val="ru-RU"/>
         </w:rPr>
+        <w:t xml:space="preserve">ы </w:t>
+      </w:r>
+      <w:r>
+        <w:rPr>
+          <w:b/>
+          <w:bCs/>
+          <w:sz w:val="28"/>
+          <w:szCs w:val="28"/>
+          <w:lang w:val="ru-RU"/>
+        </w:rPr>
         <w:t>эпсилон</w:t>
       </w:r>
+      <w:bookmarkEnd w:id="1"/>
     </w:p>
     <w:p>
       <w:pPr>
@@ -4117,6 +4119,169 @@
       <w:pPr>
         <w:spacing w:after="0" w:line="276" w:lineRule="auto"/>
         <w:rPr>
+          <w:sz w:val="24"/>
+          <w:szCs w:val="24"/>
+          <w:lang w:val="ru-RU"/>
+        </w:rPr>
+      </w:pPr>
+    </w:p>
+    <w:p>
+      <w:pPr>
+        <w:spacing w:after="0" w:line="276" w:lineRule="auto"/>
+        <w:rPr>
+          <w:sz w:val="24"/>
+          <w:szCs w:val="24"/>
+          <w:lang w:val="ru-RU"/>
+        </w:rPr>
+      </w:pPr>
+      <w:r>
+        <w:rPr>
+          <w:sz w:val="24"/>
+          <w:szCs w:val="24"/>
+          <w:lang w:val="ru-RU"/>
+        </w:rPr>
+        <w:t>Данные о взаимном расположении альфа-спиралей и бета-бочки оказались противоречивыми. Были получены противоречивые данные о пространственной структуре эпсилон-субъединицы методом кросс-сшивок</w:t>
+      </w:r>
+      <w:r>
+        <w:rPr>
+          <w:sz w:val="24"/>
+          <w:szCs w:val="24"/>
+          <w:lang w:val="ru-RU"/>
+        </w:rPr>
+        <w:t xml:space="preserve"> и при помощи кристаллографии на изолированном эпсилон-гамма комплексе</w:t>
+      </w:r>
+      <w:r>
+        <w:rPr>
+          <w:sz w:val="24"/>
+          <w:szCs w:val="24"/>
+          <w:lang w:val="ru-RU"/>
+        </w:rPr>
+        <w:t>.</w:t>
+      </w:r>
+    </w:p>
+    <w:p>
+      <w:pPr>
+        <w:spacing w:after="0" w:line="276" w:lineRule="auto"/>
+        <w:rPr>
+          <w:sz w:val="24"/>
+          <w:szCs w:val="24"/>
+          <w:lang w:val="ru-RU"/>
+        </w:rPr>
+      </w:pPr>
+    </w:p>
+    <w:p>
+      <w:pPr>
+        <w:spacing w:after="0" w:line="276" w:lineRule="auto"/>
+        <w:rPr>
+          <w:sz w:val="24"/>
+          <w:szCs w:val="24"/>
+          <w:lang w:val="ru-RU"/>
+        </w:rPr>
+      </w:pPr>
+      <w:r>
+        <w:rPr>
+          <w:sz w:val="24"/>
+          <w:szCs w:val="24"/>
+          <w:lang w:val="ru-RU"/>
+        </w:rPr>
+        <w:t xml:space="preserve">Данные по белковым кросс-сшивкам говорили о том, что две альфа спирали образуют шпильку. Однако кристаллография свидетельствовала о том, что никакой шпильки не образуется, а вместо этого </w:t>
+      </w:r>
+      <w:r>
+        <w:rPr>
+          <w:sz w:val="24"/>
+          <w:szCs w:val="24"/>
+        </w:rPr>
+        <w:t>C</w:t>
+      </w:r>
+      <w:r>
+        <w:rPr>
+          <w:sz w:val="24"/>
+          <w:szCs w:val="24"/>
+          <w:lang w:val="ru-RU"/>
+        </w:rPr>
+        <w:t>-</w:t>
+      </w:r>
+      <w:r>
+        <w:rPr>
+          <w:sz w:val="24"/>
+          <w:szCs w:val="24"/>
+          <w:lang w:val="ru-RU"/>
+        </w:rPr>
+        <w:t>концевой домен вытянут вдоль гамма-субъединицы. В дальнейшем вытянутая структура также пронаблюдалась</w:t>
+      </w:r>
+      <w:r>
+        <w:rPr>
+          <w:sz w:val="24"/>
+          <w:szCs w:val="24"/>
+          <w:lang w:val="ru-RU"/>
+        </w:rPr>
+        <w:t xml:space="preserve"> при построении карты электронной плотности.</w:t>
+      </w:r>
+    </w:p>
+    <w:p>
+      <w:pPr>
+        <w:spacing w:after="0" w:line="276" w:lineRule="auto"/>
+        <w:rPr>
+          <w:sz w:val="24"/>
+          <w:szCs w:val="24"/>
+          <w:lang w:val="ru-RU"/>
+        </w:rPr>
+      </w:pPr>
+    </w:p>
+    <w:p>
+      <w:pPr>
+        <w:spacing w:after="0" w:line="276" w:lineRule="auto"/>
+        <w:rPr>
+          <w:sz w:val="24"/>
+          <w:szCs w:val="24"/>
+          <w:lang w:val="ru-RU"/>
+        </w:rPr>
+      </w:pPr>
+      <w:r>
+        <w:rPr>
+          <w:sz w:val="24"/>
+          <w:szCs w:val="24"/>
+          <w:lang w:val="ru-RU"/>
+        </w:rPr>
+        <w:t>Опираясь на эти данные, учёные пришли к выводу, что эпсилон субъединица претерпевает</w:t>
+      </w:r>
+      <w:r>
+        <w:rPr>
+          <w:sz w:val="24"/>
+          <w:szCs w:val="24"/>
+          <w:lang w:val="ru-RU"/>
+        </w:rPr>
+        <w:t xml:space="preserve"> </w:t>
+      </w:r>
+      <w:r>
+        <w:rPr>
+          <w:sz w:val="24"/>
+          <w:szCs w:val="24"/>
+          <w:lang w:val="ru-RU"/>
+        </w:rPr>
+        <w:t>значительные конформационные изменения в процессе работы АТФ-синтазы</w:t>
+      </w:r>
+      <w:r>
+        <w:rPr>
+          <w:sz w:val="24"/>
+          <w:szCs w:val="24"/>
+          <w:lang w:val="ru-RU"/>
+        </w:rPr>
+        <w:t xml:space="preserve"> [18]</w:t>
+      </w:r>
+      <w:r>
+        <w:rPr>
+          <w:sz w:val="24"/>
+          <w:szCs w:val="24"/>
+          <w:lang w:val="ru-RU"/>
+        </w:rPr>
+        <w:t>.</w:t>
+      </w:r>
+    </w:p>
+    <w:p>
+      <w:pPr>
+        <w:spacing w:after="0" w:line="276" w:lineRule="auto"/>
+        <w:rPr>
           <w:b/>
           <w:bCs/>
           <w:sz w:val="28"/>
@@ -4460,16 +4625,7 @@
           <w:szCs w:val="24"/>
           <w:lang w:val="ru-RU"/>
         </w:rPr>
-        <w:t xml:space="preserve"> увеличивает аффинность каталитического сайта к неорганическому фосфату, тем </w:t>
-      </w:r>
-      <w:r>
-        <w:rPr>
-          <w:sz w:val="24"/>
-          <w:szCs w:val="24"/>
-          <w:lang w:val="ru-RU"/>
-        </w:rPr>
-        <w:lastRenderedPageBreak/>
-        <w:t>самым снижая вероятность присутствия АДФ без него</w:t>
+        <w:t xml:space="preserve"> увеличивает аффинность каталитического сайта к неорганическому фосфату, тем самым снижая вероятность присутствия АДФ без него</w:t>
       </w:r>
       <w:r>
         <w:rPr>

</xml_diff>